<commit_message>
utworzyłem zmiany w sprawozdaniu
</commit_message>
<xml_diff>
--- a/reports/Sprawozdanie z projektu NPG.docx
+++ b/reports/Sprawozdanie z projektu NPG.docx
@@ -19,7 +19,7 @@
           <w:sz w:val="52"/>
           <w:szCs w:val="52"/>
         </w:rPr>
-        <w:t>Sprawozdanie z projektu – Narzędzia Pracy Grupowej</w:t>
+        <w:t xml:space="preserve">Sprawozdanie z projektu </w:t>
       </w:r>
       <w:r>
         <w:rPr>
@@ -28,9 +28,8 @@
           <w:sz w:val="52"/>
           <w:szCs w:val="52"/>
         </w:rPr>
-        <w:t xml:space="preserve">, Gra </w:t>
-      </w:r>
-      <w:proofErr w:type="spellStart"/>
+        <w:t>z przedmiotu</w:t>
+      </w:r>
       <w:r>
         <w:rPr>
           <w:b/>
@@ -38,159 +37,129 @@
           <w:sz w:val="52"/>
           <w:szCs w:val="52"/>
         </w:rPr>
-        <w:t>Mastermind</w:t>
-      </w:r>
-      <w:proofErr w:type="spellEnd"/>
+        <w:t xml:space="preserve"> Narzędzia Pracy Grupowej</w:t>
+      </w:r>
     </w:p>
     <w:p>
       <w:pPr>
         <w:jc w:val="center"/>
-      </w:pPr>
+        <w:rPr>
+          <w:b/>
+          <w:bCs/>
+          <w:sz w:val="52"/>
+          <w:szCs w:val="52"/>
+        </w:rPr>
+      </w:pPr>
+      <w:r>
+        <w:rPr>
+          <w:b/>
+          <w:bCs/>
+          <w:sz w:val="52"/>
+          <w:szCs w:val="52"/>
+        </w:rPr>
+        <w:t xml:space="preserve"> Gra Mastermind</w:t>
+      </w:r>
     </w:p>
     <w:p>
       <w:pPr>
         <w:jc w:val="center"/>
       </w:pPr>
+      <w:r>
+        <w:rPr>
+          <w:noProof/>
+        </w:rPr>
+        <w:drawing>
+          <wp:inline distT="0" distB="0" distL="0" distR="0" wp14:anchorId="0F178DA4" wp14:editId="5D71A4D6">
+            <wp:extent cx="3634265" cy="5740400"/>
+            <wp:effectExtent l="0" t="0" r="4445" b="0"/>
+            <wp:docPr id="20" name="Obraz 1" descr="Obraz zawierający logo, Czcionka, tekst, symbol&#10;&#10;Zawartość wygenerowana przez AI może być niepoprawna."/>
+            <wp:cNvGraphicFramePr>
+              <a:graphicFrameLocks xmlns:a="http://schemas.openxmlformats.org/drawingml/2006/main" noChangeAspect="1"/>
+            </wp:cNvGraphicFramePr>
+            <a:graphic xmlns:a="http://schemas.openxmlformats.org/drawingml/2006/main">
+              <a:graphicData uri="http://schemas.openxmlformats.org/drawingml/2006/picture">
+                <pic:pic xmlns:pic="http://schemas.openxmlformats.org/drawingml/2006/picture">
+                  <pic:nvPicPr>
+                    <pic:cNvPr id="20" name="Obraz 1" descr="Obraz zawierający logo, Czcionka, tekst, symbol&#10;&#10;Zawartość wygenerowana przez AI może być niepoprawna."/>
+                    <pic:cNvPicPr>
+                      <a:picLocks noChangeAspect="1"/>
+                    </pic:cNvPicPr>
+                  </pic:nvPicPr>
+                  <pic:blipFill>
+                    <a:blip r:embed="rId8">
+                      <a:extLst>
+                        <a:ext uri="{28A0092B-C50C-407E-A947-70E740481C1C}">
+                          <a14:useLocalDpi xmlns:a14="http://schemas.microsoft.com/office/drawing/2010/main" val="0"/>
+                        </a:ext>
+                      </a:extLst>
+                    </a:blip>
+                    <a:srcRect/>
+                    <a:stretch>
+                      <a:fillRect/>
+                    </a:stretch>
+                  </pic:blipFill>
+                  <pic:spPr bwMode="auto">
+                    <a:xfrm>
+                      <a:off x="0" y="0"/>
+                      <a:ext cx="3641851" cy="5752383"/>
+                    </a:xfrm>
+                    <a:prstGeom prst="rect">
+                      <a:avLst/>
+                    </a:prstGeom>
+                    <a:noFill/>
+                    <a:ln>
+                      <a:noFill/>
+                    </a:ln>
+                  </pic:spPr>
+                </pic:pic>
+              </a:graphicData>
+            </a:graphic>
+          </wp:inline>
+        </w:drawing>
+      </w:r>
     </w:p>
     <w:p>
       <w:pPr>
         <w:jc w:val="center"/>
       </w:pPr>
+      <w:r>
+        <w:t>Rok 2025</w:t>
+      </w:r>
     </w:p>
     <w:p>
       <w:pPr>
         <w:jc w:val="center"/>
       </w:pPr>
+      <w:r>
+        <w:t>Akademia Górniczo-Hutnicza, WEAIiIB, Automatyka i Robotyka, semestr 2, Gr 1</w:t>
+      </w:r>
     </w:p>
     <w:p>
       <w:pPr>
         <w:jc w:val="center"/>
       </w:pPr>
+      <w:r>
+        <w:t>Wykonane przez:</w:t>
+      </w:r>
     </w:p>
     <w:p>
       <w:pPr>
         <w:jc w:val="center"/>
       </w:pPr>
-    </w:p>
-    <w:p>
-      <w:pPr>
-        <w:jc w:val="center"/>
-      </w:pPr>
-    </w:p>
-    <w:p>
-      <w:pPr>
-        <w:jc w:val="center"/>
-      </w:pPr>
-    </w:p>
-    <w:p>
-      <w:pPr>
-        <w:jc w:val="center"/>
-      </w:pPr>
-    </w:p>
-    <w:p>
-      <w:pPr>
-        <w:jc w:val="center"/>
-      </w:pPr>
-    </w:p>
-    <w:p>
-      <w:pPr>
-        <w:jc w:val="center"/>
-      </w:pPr>
-    </w:p>
-    <w:p>
-      <w:pPr>
-        <w:jc w:val="center"/>
-      </w:pPr>
-    </w:p>
-    <w:p>
-      <w:pPr>
-        <w:jc w:val="center"/>
-      </w:pPr>
-    </w:p>
-    <w:p>
-      <w:pPr>
-        <w:jc w:val="center"/>
-      </w:pPr>
-    </w:p>
-    <w:p>
-      <w:pPr>
-        <w:jc w:val="center"/>
-      </w:pPr>
-    </w:p>
-    <w:p>
-      <w:pPr>
-        <w:jc w:val="center"/>
-      </w:pPr>
-    </w:p>
-    <w:p>
-      <w:pPr>
-        <w:jc w:val="center"/>
-      </w:pPr>
-    </w:p>
-    <w:p>
-      <w:pPr>
-        <w:jc w:val="center"/>
-      </w:pPr>
-    </w:p>
-    <w:p>
-      <w:pPr>
-        <w:jc w:val="center"/>
-      </w:pPr>
-    </w:p>
-    <w:p>
-      <w:pPr>
-        <w:jc w:val="center"/>
-      </w:pPr>
-    </w:p>
-    <w:p>
-      <w:pPr>
-        <w:jc w:val="center"/>
-      </w:pPr>
-      <w:r>
-        <w:t>Rok 2025</w:t>
-      </w:r>
-    </w:p>
-    <w:p>
-      <w:pPr>
-        <w:jc w:val="center"/>
-      </w:pPr>
-      <w:r>
-        <w:t xml:space="preserve">Akademia Górniczo-Hutnicza, </w:t>
-      </w:r>
-      <w:proofErr w:type="spellStart"/>
-      <w:r>
-        <w:t>WEAIiIB</w:t>
-      </w:r>
-      <w:proofErr w:type="spellEnd"/>
-      <w:r>
-        <w:t>, Automatyka i Robotyka, semestr 2, Gr 1</w:t>
-      </w:r>
-    </w:p>
-    <w:p>
-      <w:pPr>
-        <w:jc w:val="center"/>
-      </w:pPr>
-      <w:r>
-        <w:t>Wykonane przez:</w:t>
-      </w:r>
-    </w:p>
-    <w:p>
-      <w:pPr>
-        <w:jc w:val="center"/>
-      </w:pPr>
       <w:r>
         <w:t xml:space="preserve">Szymon Cempura, </w:t>
       </w:r>
       <w:r>
-        <w:t xml:space="preserve">Ula Cisek, Krzysztof Ceklarz, Mateusz </w:t>
+        <w:t>U</w:t>
+      </w:r>
+      <w:r>
+        <w:t>rszula</w:t>
+      </w:r>
+      <w:r>
+        <w:t xml:space="preserve"> Cisek, Krzysztof Ceklarz, Mateusz </w:t>
       </w:r>
       <w:r>
         <w:t>Cieślak, Leon Bukowy</w:t>
-      </w:r>
-    </w:p>
-    <w:p>
-      <w:r>
-        <w:br w:type="page"/>
       </w:r>
     </w:p>
     <w:p>
@@ -257,13 +226,8 @@
         </w:numPr>
       </w:pPr>
       <w:r>
-        <w:t xml:space="preserve">Dokumentacja techniczna i opis modułów w plikach </w:t>
-      </w:r>
-      <w:proofErr w:type="spellStart"/>
-      <w:r>
-        <w:t>README</w:t>
-      </w:r>
-      <w:proofErr w:type="spellEnd"/>
+        <w:t>Dokumentacja techniczna i opis modułów w plikach README</w:t>
+      </w:r>
       <w:r>
         <w:t>.</w:t>
       </w:r>
@@ -276,15 +240,7 @@
         </w:numPr>
       </w:pPr>
       <w:r>
-        <w:t xml:space="preserve">Tablice zadań i raporty z postępów w zakładce </w:t>
-      </w:r>
-      <w:proofErr w:type="spellStart"/>
-      <w:r>
-        <w:t>Projects</w:t>
-      </w:r>
-      <w:proofErr w:type="spellEnd"/>
-      <w:r>
-        <w:t>.</w:t>
+        <w:t>Tablice zadań i raporty z postępów w zakładce Projects.</w:t>
       </w:r>
     </w:p>
     <w:p>
@@ -301,15 +257,7 @@
         <w:t xml:space="preserve"> </w:t>
       </w:r>
       <w:r>
-        <w:t>zebranych spotkań zespołu (folder /</w:t>
-      </w:r>
-      <w:proofErr w:type="spellStart"/>
-      <w:r>
-        <w:t>reports</w:t>
-      </w:r>
-      <w:proofErr w:type="spellEnd"/>
-      <w:r>
-        <w:t>).</w:t>
+        <w:t>zebranych spotkań zespołu (folder /reports).</w:t>
       </w:r>
     </w:p>
     <w:p/>
@@ -330,15 +278,7 @@
     </w:p>
     <w:p>
       <w:r>
-        <w:t xml:space="preserve">Projekt był realizowany zgodnie z metodyką </w:t>
-      </w:r>
-      <w:proofErr w:type="spellStart"/>
-      <w:r>
-        <w:t>Scrum</w:t>
-      </w:r>
-      <w:proofErr w:type="spellEnd"/>
-      <w:r>
-        <w:t xml:space="preserve"> w uproszczonej formie. </w:t>
+        <w:t xml:space="preserve">Projekt był realizowany zgodnie z metodyką Scrum w uproszczonej formie. </w:t>
       </w:r>
       <w:r>
         <w:t xml:space="preserve">Praca odbywała się w </w:t>
@@ -373,23 +313,7 @@
         </w:numPr>
       </w:pPr>
       <w:r>
-        <w:t xml:space="preserve">GitHub – zarządzanie kodem i dokumentacją, zarządzanie repozytorium, </w:t>
-      </w:r>
-      <w:proofErr w:type="spellStart"/>
-      <w:r>
-        <w:t>tracking</w:t>
-      </w:r>
-      <w:proofErr w:type="spellEnd"/>
-      <w:r>
-        <w:t xml:space="preserve"> </w:t>
-      </w:r>
-      <w:proofErr w:type="spellStart"/>
-      <w:r>
-        <w:t>commitów</w:t>
-      </w:r>
-      <w:proofErr w:type="spellEnd"/>
-      <w:r>
-        <w:t xml:space="preserve"> i gałęzi</w:t>
+        <w:t>GitHub – zarządzanie kodem i dokumentacją, zarządzanie repozytorium, tracking commitów i gałęzi</w:t>
       </w:r>
     </w:p>
     <w:p>
@@ -399,19 +323,12 @@
           <w:numId w:val="2"/>
         </w:numPr>
       </w:pPr>
-      <w:proofErr w:type="spellStart"/>
       <w:r>
         <w:t>messenger</w:t>
       </w:r>
-      <w:proofErr w:type="spellEnd"/>
-      <w:r>
-        <w:t xml:space="preserve"> – komunikacja zespołu, organizacja spotkań i </w:t>
-      </w:r>
-      <w:proofErr w:type="spellStart"/>
-      <w:r>
-        <w:t>standupów</w:t>
-      </w:r>
-      <w:proofErr w:type="spellEnd"/>
+      <w:r>
+        <w:t xml:space="preserve"> – komunikacja zespołu, organizacja spotkań i standupów</w:t>
+      </w:r>
     </w:p>
     <w:p>
       <w:pPr>
@@ -421,23 +338,7 @@
         </w:numPr>
       </w:pPr>
       <w:r>
-        <w:t xml:space="preserve">GitHub </w:t>
-      </w:r>
-      <w:proofErr w:type="spellStart"/>
-      <w:r>
-        <w:t>Projects</w:t>
-      </w:r>
-      <w:proofErr w:type="spellEnd"/>
-      <w:r>
-        <w:t xml:space="preserve"> – zarządzanie </w:t>
-      </w:r>
-      <w:proofErr w:type="spellStart"/>
-      <w:r>
-        <w:t>backlogiem</w:t>
-      </w:r>
-      <w:proofErr w:type="spellEnd"/>
-      <w:r>
-        <w:t xml:space="preserve"> i zadaniami</w:t>
+        <w:t>GitHub Projects – zarządzanie backlogiem i zadaniami</w:t>
       </w:r>
     </w:p>
     <w:p>
@@ -447,42 +348,16 @@
           <w:numId w:val="2"/>
         </w:numPr>
       </w:pPr>
-      <w:proofErr w:type="spellStart"/>
       <w:r>
         <w:t>Pycharm</w:t>
       </w:r>
-      <w:proofErr w:type="spellEnd"/>
       <w:r>
         <w:t xml:space="preserve"> – środowisko programistyczne</w:t>
       </w:r>
     </w:p>
     <w:p>
       <w:r>
-        <w:t xml:space="preserve">Artefaktami projektu były: </w:t>
-      </w:r>
-      <w:proofErr w:type="spellStart"/>
-      <w:r>
-        <w:t>backlog</w:t>
-      </w:r>
-      <w:proofErr w:type="spellEnd"/>
-      <w:r>
-        <w:t xml:space="preserve"> produktu, repozytorium Git z kodem, </w:t>
-      </w:r>
-      <w:proofErr w:type="spellStart"/>
-      <w:r>
-        <w:t>wiki</w:t>
-      </w:r>
-      <w:proofErr w:type="spellEnd"/>
-      <w:r>
-        <w:t xml:space="preserve"> z dokumentacją oraz raporty </w:t>
-      </w:r>
-      <w:proofErr w:type="spellStart"/>
-      <w:r>
-        <w:t>standupów</w:t>
-      </w:r>
-      <w:proofErr w:type="spellEnd"/>
-      <w:r>
-        <w:t>.</w:t>
+        <w:t>Artefaktami projektu były: backlog produktu, repozytorium Git z kodem, wiki z dokumentacją oraz raporty standupów.</w:t>
       </w:r>
     </w:p>
     <w:p/>
@@ -540,13 +415,8 @@
         <w:t xml:space="preserve">wstępnie działającej wersji </w:t>
       </w:r>
       <w:r>
-        <w:t xml:space="preserve">gry </w:t>
-      </w:r>
-      <w:proofErr w:type="spellStart"/>
-      <w:r>
-        <w:t>Mastermind</w:t>
-      </w:r>
-      <w:proofErr w:type="spellEnd"/>
+        <w:t>gry Mastermind</w:t>
+      </w:r>
     </w:p>
     <w:p>
       <w:pPr>
@@ -593,7 +463,13 @@
         </w:numPr>
       </w:pPr>
       <w:r>
-        <w:t xml:space="preserve">Ula – prace nad interfejsem </w:t>
+        <w:t>U</w:t>
+      </w:r>
+      <w:r>
+        <w:t>rszula</w:t>
+      </w:r>
+      <w:r>
+        <w:t xml:space="preserve"> – prace nad interfejsem </w:t>
       </w:r>
       <w:r>
         <w:t>(tekstowym)</w:t>
@@ -875,7 +751,13 @@
         </w:numPr>
       </w:pPr>
       <w:r>
-        <w:t>Ula – prace nad interfejsem (konsola)</w:t>
+        <w:t>U</w:t>
+      </w:r>
+      <w:r>
+        <w:t>rszula</w:t>
+      </w:r>
+      <w:r>
+        <w:t xml:space="preserve"> – prace nad interfejsem (konsola)</w:t>
       </w:r>
     </w:p>
     <w:p>
@@ -1019,36 +901,12 @@
           <w:b/>
           <w:bCs/>
         </w:rPr>
-        <w:t xml:space="preserve">4. </w:t>
-      </w:r>
-      <w:proofErr w:type="spellStart"/>
-      <w:r>
-        <w:rPr>
-          <w:b/>
-          <w:bCs/>
-        </w:rPr>
-        <w:t>Backlog</w:t>
-      </w:r>
-      <w:proofErr w:type="spellEnd"/>
-      <w:r>
-        <w:rPr>
-          <w:b/>
-          <w:bCs/>
-        </w:rPr>
-        <w:t xml:space="preserve"> produktu </w:t>
-      </w:r>
-    </w:p>
-    <w:p>
-      <w:r>
-        <w:t xml:space="preserve">Początkowy </w:t>
-      </w:r>
-      <w:proofErr w:type="spellStart"/>
-      <w:r>
-        <w:t>backlog</w:t>
-      </w:r>
-      <w:proofErr w:type="spellEnd"/>
-      <w:r>
-        <w:t xml:space="preserve"> zawierał następujące wymagania:</w:t>
+        <w:t xml:space="preserve">4. Backlog produktu </w:t>
+      </w:r>
+    </w:p>
+    <w:p>
+      <w:r>
+        <w:t>Początkowy backlog zawierał następujące wymagania:</w:t>
       </w:r>
     </w:p>
     <w:p>
@@ -1137,15 +995,7 @@
     </w:p>
     <w:p>
       <w:r>
-        <w:t xml:space="preserve">W trakcie realizacji </w:t>
-      </w:r>
-      <w:proofErr w:type="spellStart"/>
-      <w:r>
-        <w:t>backlog</w:t>
-      </w:r>
-      <w:proofErr w:type="spellEnd"/>
-      <w:r>
-        <w:t xml:space="preserve"> ewoluował, zostały dodane dodatkowe testy jednostkowe oraz usprawnienia interfejsu. </w:t>
+        <w:t xml:space="preserve">W trakcie realizacji backlog ewoluował, zostały dodane dodatkowe testy jednostkowe oraz usprawnienia interfejsu. </w:t>
       </w:r>
     </w:p>
     <w:p>
@@ -1175,23 +1025,21 @@
           <w:b/>
           <w:bCs/>
         </w:rPr>
-        <w:t xml:space="preserve">Krzysiek – </w:t>
-      </w:r>
-      <w:proofErr w:type="spellStart"/>
-      <w:r>
-        <w:rPr>
-          <w:b/>
-          <w:bCs/>
-        </w:rPr>
-        <w:t>Backend</w:t>
-      </w:r>
-      <w:proofErr w:type="spellEnd"/>
-      <w:r>
-        <w:rPr>
-          <w:b/>
-          <w:bCs/>
-        </w:rPr>
-        <w:t xml:space="preserve"> (Generator kodu)</w:t>
+        <w:t>Krzys</w:t>
+      </w:r>
+      <w:r>
+        <w:rPr>
+          <w:b/>
+          <w:bCs/>
+        </w:rPr>
+        <w:t>ztof Ceklarz</w:t>
+      </w:r>
+      <w:r>
+        <w:rPr>
+          <w:b/>
+          <w:bCs/>
+        </w:rPr>
+        <w:t xml:space="preserve"> – Backend (Generator kodu)</w:t>
       </w:r>
     </w:p>
     <w:p>
@@ -1211,113 +1059,148 @@
     </w:p>
     <w:p>
       <w:pPr>
-        <w:numPr>
-          <w:ilvl w:val="0"/>
-          <w:numId w:val="6"/>
-        </w:numPr>
-      </w:pPr>
-      <w:r>
-        <w:t>Realizacja generatora losowego kodu, możliwość konfiguracji długości i typów znaków</w:t>
-      </w:r>
-    </w:p>
-    <w:p>
-      <w:pPr>
-        <w:numPr>
-          <w:ilvl w:val="0"/>
-          <w:numId w:val="6"/>
-        </w:numPr>
-      </w:pPr>
-      <w:r>
-        <w:t>Poprawki i współpraca przy integracji</w:t>
-      </w:r>
-    </w:p>
-    <w:p>
-      <w:pPr>
-        <w:numPr>
-          <w:ilvl w:val="0"/>
-          <w:numId w:val="6"/>
-        </w:numPr>
-      </w:pPr>
-      <w:r>
-        <w:t xml:space="preserve">Aktywność:  </w:t>
-      </w:r>
-      <w:proofErr w:type="spellStart"/>
-      <w:r>
-        <w:t>commitów</w:t>
-      </w:r>
-      <w:proofErr w:type="spellEnd"/>
-      <w:r>
-        <w:t>,  gałęzie,  dni aktywności w GitHub</w:t>
-      </w:r>
-    </w:p>
-    <w:p>
-      <w:pPr>
-        <w:numPr>
-          <w:ilvl w:val="0"/>
-          <w:numId w:val="6"/>
-        </w:numPr>
-      </w:pPr>
-      <w:r>
-        <w:t xml:space="preserve">Linki do </w:t>
-      </w:r>
-      <w:proofErr w:type="spellStart"/>
-      <w:r>
-        <w:t>commitów</w:t>
-      </w:r>
-      <w:proofErr w:type="spellEnd"/>
-      <w:r>
-        <w:t>:</w:t>
-      </w:r>
+        <w:rPr>
+          <w:b/>
+          <w:bCs/>
+        </w:rPr>
+      </w:pPr>
+      <w:r>
+        <w:rPr>
+          <w:b/>
+          <w:bCs/>
+        </w:rPr>
+        <w:t>Zrealizowane zadania:</w:t>
+      </w:r>
+    </w:p>
+    <w:p>
+      <w:pPr>
+        <w:rPr>
+          <w:i/>
+          <w:iCs/>
+        </w:rPr>
+      </w:pPr>
       <w:r>
         <w:t xml:space="preserve"> </w:t>
       </w:r>
-    </w:p>
-    <w:p>
-      <w:pPr>
-        <w:numPr>
-          <w:ilvl w:val="0"/>
-          <w:numId w:val="6"/>
-        </w:numPr>
-      </w:pPr>
-      <w:r>
-        <w:t xml:space="preserve">Udział szacowany na </w:t>
-      </w:r>
-      <w:r>
-        <w:t>15</w:t>
-      </w:r>
-      <w:r>
-        <w:t>% pracy zespołu</w:t>
-      </w:r>
-    </w:p>
-    <w:p>
-      <w:pPr>
-        <w:rPr>
-          <w:b/>
-          <w:bCs/>
-        </w:rPr>
-      </w:pPr>
-      <w:r>
-        <w:rPr>
-          <w:b/>
-          <w:bCs/>
-        </w:rPr>
-        <w:t xml:space="preserve">Mateusz – </w:t>
-      </w:r>
-      <w:proofErr w:type="spellStart"/>
-      <w:r>
-        <w:rPr>
-          <w:b/>
-          <w:bCs/>
-        </w:rPr>
-        <w:t>Backend</w:t>
-      </w:r>
-      <w:proofErr w:type="spellEnd"/>
-      <w:r>
-        <w:rPr>
-          <w:b/>
-          <w:bCs/>
-        </w:rPr>
-        <w:t xml:space="preserve"> (Logika porównania)</w:t>
+      <w:r>
+        <w:rPr>
+          <w:i/>
+          <w:iCs/>
+        </w:rPr>
+        <w:t>Zadania projektowe:</w:t>
+      </w:r>
+    </w:p>
+    <w:p>
+      <w:r>
+        <w:t xml:space="preserve"> • Zaprogramowanie generatora kodu</w:t>
+      </w:r>
+    </w:p>
+    <w:p>
+      <w:pPr>
+        <w:rPr>
+          <w:i/>
+          <w:iCs/>
+        </w:rPr>
+      </w:pPr>
+      <w:r>
+        <w:rPr>
+          <w:i/>
+          <w:iCs/>
+        </w:rPr>
+        <w:t xml:space="preserve"> Zadania programistyczne:</w:t>
+      </w:r>
+    </w:p>
+    <w:p>
+      <w:r>
+        <w:t xml:space="preserve"> • Wykonanie Code Review dla członków zespołu </w:t>
+      </w:r>
+    </w:p>
+    <w:p>
+      <w:r>
+        <w:t xml:space="preserve">• Zaprojektowanie oraz trzykrotna modyfikacja i optymalizacja generatora kodu, który umożliwia: o konfigurację długości kodu, o wybór trybu: kolory lub liczby, o określenie, czy znaki w kodzie mogą się powtarzać, o wybór poziomu trudności: łatwy, średni, trudny </w:t>
+      </w:r>
+    </w:p>
+    <w:p>
+      <w:r>
+        <w:t>• Finalna wersja generatora została dopracowana z myślą o elastyczności oraz łatwym wyborze poziomu trudności</w:t>
+      </w:r>
+    </w:p>
+    <w:p>
+      <w:pPr>
+        <w:rPr>
+          <w:i/>
+          <w:iCs/>
+        </w:rPr>
+      </w:pPr>
+      <w:r>
+        <w:t xml:space="preserve"> </w:t>
+      </w:r>
+      <w:r>
+        <w:rPr>
+          <w:i/>
+          <w:iCs/>
+        </w:rPr>
+        <w:t xml:space="preserve">Zadania organizacyjne: </w:t>
+      </w:r>
+    </w:p>
+    <w:p>
+      <w:r>
+        <w:t xml:space="preserve">• Udział w trzech spotkaniach zespołowych, w tym aktywne omawianie kierunku rozwoju projektu i podziału obowiązków. Zadania dokumentacyjne: </w:t>
+      </w:r>
+    </w:p>
+    <w:p>
+      <w:r>
+        <w:t xml:space="preserve">• Edycja i uzupełnienie dokumentacji projektu, pliku README w zakresie opisu działania generatora i zasad gry. Parametry oceny pracy </w:t>
+      </w:r>
+    </w:p>
+    <w:p>
+      <w:r>
+        <w:t>• Rola: stworzenie i rozwój funkcji generatora kodu z parametrami: o długość kodu, o unikalność znaków, o tryb</w:t>
+      </w:r>
+      <w:r>
+        <w:t>ie</w:t>
+      </w:r>
+      <w:r>
+        <w:t xml:space="preserve"> kolor/liczby, o poziom trudności (łatwy/średni/trudny). </w:t>
+      </w:r>
+    </w:p>
+    <w:p>
+      <w:r>
+        <w:t>• Repozytorium:  5 commitów (w tym 3 znaczące modyfikacje pliku generator_kodu.py), o praca w gałęzi master, o aktywność przez 3 dni.</w:t>
+      </w:r>
+    </w:p>
+    <w:p>
+      <w:r>
+        <w:t xml:space="preserve"> • Czas pracy: około 8 godzin </w:t>
+      </w:r>
+    </w:p>
+    <w:p>
+      <w:r>
+        <w:t>• Wkład procentowy w projekt: 17,5%</w:t>
+      </w:r>
+    </w:p>
+    <w:p>
+      <w:r>
+        <w:rPr>
+          <w:b/>
+          <w:bCs/>
+        </w:rPr>
+        <w:lastRenderedPageBreak/>
+        <w:t>Mateusz</w:t>
+      </w:r>
+      <w:r>
+        <w:rPr>
+          <w:b/>
+          <w:bCs/>
+        </w:rPr>
+        <w:t xml:space="preserve"> Cieślak</w:t>
+      </w:r>
+      <w:r>
+        <w:rPr>
+          <w:b/>
+          <w:bCs/>
+        </w:rPr>
+        <w:t xml:space="preserve"> – Backend (Logika porównania)</w:t>
       </w:r>
     </w:p>
     <w:p>
@@ -1354,15 +1237,7 @@
         </w:numPr>
       </w:pPr>
       <w:r>
-        <w:t xml:space="preserve">Aktywność:  </w:t>
-      </w:r>
-      <w:proofErr w:type="spellStart"/>
-      <w:r>
-        <w:t>commitów</w:t>
-      </w:r>
-      <w:proofErr w:type="spellEnd"/>
-      <w:r>
-        <w:t>,  gałęzie,  dni aktywności</w:t>
+        <w:t>Aktywność:  commitów,  gałęzie,  dni aktywności</w:t>
       </w:r>
     </w:p>
     <w:p>
@@ -1373,15 +1248,7 @@
         </w:numPr>
       </w:pPr>
       <w:r>
-        <w:t xml:space="preserve">Linki do </w:t>
-      </w:r>
-      <w:proofErr w:type="spellStart"/>
-      <w:r>
-        <w:t>commitów</w:t>
-      </w:r>
-      <w:proofErr w:type="spellEnd"/>
-      <w:r>
-        <w:t xml:space="preserve"> i testów: </w:t>
+        <w:t xml:space="preserve">Linki do commitów i testów: </w:t>
       </w:r>
     </w:p>
     <w:p>
@@ -1413,89 +1280,1232 @@
           <w:b/>
           <w:bCs/>
         </w:rPr>
-        <w:t>Ula – Interfejs</w:t>
-      </w:r>
-    </w:p>
-    <w:p>
-      <w:pPr>
-        <w:rPr>
-          <w:b/>
-          <w:bCs/>
-        </w:rPr>
-      </w:pPr>
-      <w:r>
-        <w:rPr>
-          <w:b/>
-          <w:bCs/>
-        </w:rPr>
-        <w:t>https://github.com/ulllaaa</w:t>
-      </w:r>
-    </w:p>
-    <w:p>
-      <w:pPr>
-        <w:numPr>
-          <w:ilvl w:val="0"/>
-          <w:numId w:val="8"/>
-        </w:numPr>
-      </w:pPr>
-      <w:r>
-        <w:t>Stworzenie interfejsu konsolowego do obsługi gry</w:t>
-      </w:r>
-    </w:p>
-    <w:p>
-      <w:pPr>
-        <w:numPr>
-          <w:ilvl w:val="0"/>
-          <w:numId w:val="8"/>
-        </w:numPr>
-      </w:pPr>
-      <w:r>
-        <w:t xml:space="preserve">Aktywność:  </w:t>
-      </w:r>
-      <w:proofErr w:type="spellStart"/>
-      <w:r>
-        <w:t>commitów</w:t>
-      </w:r>
-      <w:proofErr w:type="spellEnd"/>
-      <w:r>
-        <w:t>,  gałęzie,  dni aktywności</w:t>
-      </w:r>
-    </w:p>
-    <w:p>
-      <w:pPr>
-        <w:numPr>
-          <w:ilvl w:val="0"/>
-          <w:numId w:val="8"/>
-        </w:numPr>
-      </w:pPr>
-      <w:r>
-        <w:t xml:space="preserve">Linki do repozytorium i </w:t>
-      </w:r>
-      <w:proofErr w:type="spellStart"/>
-      <w:r>
-        <w:t>wiki</w:t>
-      </w:r>
-      <w:proofErr w:type="spellEnd"/>
-      <w:r>
-        <w:t xml:space="preserve">: </w:t>
-      </w:r>
-    </w:p>
-    <w:p>
-      <w:pPr>
-        <w:numPr>
-          <w:ilvl w:val="0"/>
-          <w:numId w:val="8"/>
-        </w:numPr>
-      </w:pPr>
-      <w:r>
-        <w:t xml:space="preserve">Udział szacowany na </w:t>
-      </w:r>
-      <w:r>
-        <w:t>15</w:t>
-      </w:r>
-      <w:r>
-        <w:t>%</w:t>
-      </w:r>
+        <w:t>U</w:t>
+      </w:r>
+      <w:r>
+        <w:rPr>
+          <w:b/>
+          <w:bCs/>
+        </w:rPr>
+        <w:t>rszula Cisek</w:t>
+      </w:r>
+      <w:r>
+        <w:rPr>
+          <w:b/>
+          <w:bCs/>
+        </w:rPr>
+        <w:t xml:space="preserve"> – Interfejs</w:t>
+      </w:r>
+    </w:p>
+    <w:p>
+      <w:pPr>
+        <w:rPr>
+          <w:b/>
+          <w:bCs/>
+        </w:rPr>
+      </w:pPr>
+      <w:hyperlink r:id="rId9" w:history="1">
+        <w:r>
+          <w:rPr>
+            <w:rStyle w:val="Hipercze"/>
+            <w:b/>
+            <w:bCs/>
+          </w:rPr>
+          <w:t>https://github.com/ulllaaa</w:t>
+        </w:r>
+      </w:hyperlink>
+    </w:p>
+    <w:tbl>
+      <w:tblPr>
+        <w:tblStyle w:val="Tabelasiatki1jasnaakcent3"/>
+        <w:tblW w:w="0" w:type="auto"/>
+        <w:tblLook w:val="04A0" w:firstRow="1" w:lastRow="0" w:firstColumn="1" w:lastColumn="0" w:noHBand="0" w:noVBand="1"/>
+      </w:tblPr>
+      <w:tblGrid>
+        <w:gridCol w:w="2143"/>
+        <w:gridCol w:w="2607"/>
+        <w:gridCol w:w="4312"/>
+      </w:tblGrid>
+      <w:tr>
+        <w:trPr>
+          <w:cnfStyle w:val="100000000000" w:firstRow="1" w:lastRow="0" w:firstColumn="0" w:lastColumn="0" w:oddVBand="0" w:evenVBand="0" w:oddHBand="0" w:evenHBand="0" w:firstRowFirstColumn="0" w:firstRowLastColumn="0" w:lastRowFirstColumn="0" w:lastRowLastColumn="0"/>
+        </w:trPr>
+        <w:tc>
+          <w:tcPr>
+            <w:cnfStyle w:val="001000000000" w:firstRow="0" w:lastRow="0" w:firstColumn="1" w:lastColumn="0" w:oddVBand="0" w:evenVBand="0" w:oddHBand="0" w:evenHBand="0" w:firstRowFirstColumn="0" w:firstRowLastColumn="0" w:lastRowFirstColumn="0" w:lastRowLastColumn="0"/>
+            <w:tcW w:w="1838" w:type="dxa"/>
+            <w:tcBorders>
+              <w:top w:val="single" w:sz="4" w:space="0" w:color="84E290" w:themeColor="accent3" w:themeTint="66"/>
+              <w:left w:val="single" w:sz="4" w:space="0" w:color="84E290" w:themeColor="accent3" w:themeTint="66"/>
+              <w:right w:val="single" w:sz="12" w:space="0" w:color="47D459" w:themeColor="accent3" w:themeTint="99"/>
+            </w:tcBorders>
+            <w:hideMark/>
+          </w:tcPr>
+          <w:p>
+            <w:pPr>
+              <w:spacing w:after="160" w:line="278" w:lineRule="auto"/>
+            </w:pPr>
+            <w:r>
+              <w:t>Aspekt</w:t>
+            </w:r>
+          </w:p>
+        </w:tc>
+        <w:tc>
+          <w:tcPr>
+            <w:tcW w:w="2977" w:type="dxa"/>
+            <w:tcBorders>
+              <w:top w:val="single" w:sz="4" w:space="0" w:color="84E290" w:themeColor="accent3" w:themeTint="66"/>
+              <w:left w:val="single" w:sz="12" w:space="0" w:color="47D459" w:themeColor="accent3" w:themeTint="99"/>
+              <w:right w:val="single" w:sz="4" w:space="0" w:color="84E290" w:themeColor="accent3" w:themeTint="66"/>
+            </w:tcBorders>
+            <w:hideMark/>
+          </w:tcPr>
+          <w:p>
+            <w:pPr>
+              <w:spacing w:after="160" w:line="278" w:lineRule="auto"/>
+              <w:cnfStyle w:val="100000000000" w:firstRow="1" w:lastRow="0" w:firstColumn="0" w:lastColumn="0" w:oddVBand="0" w:evenVBand="0" w:oddHBand="0" w:evenHBand="0" w:firstRowFirstColumn="0" w:firstRowLastColumn="0" w:lastRowFirstColumn="0" w:lastRowLastColumn="0"/>
+            </w:pPr>
+            <w:r>
+              <w:t>Parametry</w:t>
+            </w:r>
+          </w:p>
+        </w:tc>
+        <w:tc>
+          <w:tcPr>
+            <w:tcW w:w="4531" w:type="dxa"/>
+            <w:tcBorders>
+              <w:top w:val="single" w:sz="4" w:space="0" w:color="84E290" w:themeColor="accent3" w:themeTint="66"/>
+              <w:left w:val="single" w:sz="4" w:space="0" w:color="84E290" w:themeColor="accent3" w:themeTint="66"/>
+              <w:right w:val="single" w:sz="4" w:space="0" w:color="84E290" w:themeColor="accent3" w:themeTint="66"/>
+            </w:tcBorders>
+            <w:hideMark/>
+          </w:tcPr>
+          <w:p>
+            <w:pPr>
+              <w:spacing w:after="160" w:line="278" w:lineRule="auto"/>
+              <w:cnfStyle w:val="100000000000" w:firstRow="1" w:lastRow="0" w:firstColumn="0" w:lastColumn="0" w:oddVBand="0" w:evenVBand="0" w:oddHBand="0" w:evenHBand="0" w:firstRowFirstColumn="0" w:firstRowLastColumn="0" w:lastRowFirstColumn="0" w:lastRowLastColumn="0"/>
+            </w:pPr>
+            <w:r>
+              <w:t>Wkład</w:t>
+            </w:r>
+          </w:p>
+        </w:tc>
+      </w:tr>
+      <w:tr>
+        <w:trPr>
+          <w:trHeight w:val="567"/>
+        </w:trPr>
+        <w:tc>
+          <w:tcPr>
+            <w:cnfStyle w:val="001000000000" w:firstRow="0" w:lastRow="0" w:firstColumn="1" w:lastColumn="0" w:oddVBand="0" w:evenVBand="0" w:oddHBand="0" w:evenHBand="0" w:firstRowFirstColumn="0" w:firstRowLastColumn="0" w:lastRowFirstColumn="0" w:lastRowLastColumn="0"/>
+            <w:tcW w:w="1838" w:type="dxa"/>
+            <w:tcBorders>
+              <w:top w:val="single" w:sz="4" w:space="0" w:color="84E290" w:themeColor="accent3" w:themeTint="66"/>
+              <w:left w:val="single" w:sz="4" w:space="0" w:color="84E290" w:themeColor="accent3" w:themeTint="66"/>
+              <w:bottom w:val="single" w:sz="12" w:space="0" w:color="47D459" w:themeColor="accent3" w:themeTint="99"/>
+              <w:right w:val="single" w:sz="12" w:space="0" w:color="47D459" w:themeColor="accent3" w:themeTint="99"/>
+            </w:tcBorders>
+            <w:vAlign w:val="center"/>
+            <w:hideMark/>
+          </w:tcPr>
+          <w:p>
+            <w:pPr>
+              <w:spacing w:after="160" w:line="278" w:lineRule="auto"/>
+            </w:pPr>
+            <w:r>
+              <w:t>Role</w:t>
+            </w:r>
+          </w:p>
+        </w:tc>
+        <w:tc>
+          <w:tcPr>
+            <w:tcW w:w="2977" w:type="dxa"/>
+            <w:tcBorders>
+              <w:top w:val="single" w:sz="4" w:space="0" w:color="84E290" w:themeColor="accent3" w:themeTint="66"/>
+              <w:left w:val="single" w:sz="12" w:space="0" w:color="47D459" w:themeColor="accent3" w:themeTint="99"/>
+              <w:bottom w:val="single" w:sz="12" w:space="0" w:color="47D459" w:themeColor="accent3" w:themeTint="99"/>
+              <w:right w:val="single" w:sz="4" w:space="0" w:color="84E290" w:themeColor="accent3" w:themeTint="66"/>
+            </w:tcBorders>
+            <w:vAlign w:val="center"/>
+            <w:hideMark/>
+          </w:tcPr>
+          <w:p>
+            <w:pPr>
+              <w:spacing w:after="160" w:line="278" w:lineRule="auto"/>
+              <w:cnfStyle w:val="000000000000" w:firstRow="0" w:lastRow="0" w:firstColumn="0" w:lastColumn="0" w:oddVBand="0" w:evenVBand="0" w:oddHBand="0" w:evenHBand="0" w:firstRowFirstColumn="0" w:firstRowLastColumn="0" w:lastRowFirstColumn="0" w:lastRowLastColumn="0"/>
+              <w:rPr>
+                <w:b/>
+                <w:bCs/>
+              </w:rPr>
+            </w:pPr>
+            <w:r>
+              <w:rPr>
+                <w:b/>
+                <w:bCs/>
+              </w:rPr>
+              <w:t>Wymienić</w:t>
+            </w:r>
+          </w:p>
+        </w:tc>
+        <w:tc>
+          <w:tcPr>
+            <w:tcW w:w="4531" w:type="dxa"/>
+            <w:tcBorders>
+              <w:top w:val="single" w:sz="4" w:space="0" w:color="84E290" w:themeColor="accent3" w:themeTint="66"/>
+              <w:left w:val="single" w:sz="4" w:space="0" w:color="84E290" w:themeColor="accent3" w:themeTint="66"/>
+              <w:bottom w:val="single" w:sz="12" w:space="0" w:color="47D459" w:themeColor="accent3" w:themeTint="99"/>
+              <w:right w:val="single" w:sz="4" w:space="0" w:color="84E290" w:themeColor="accent3" w:themeTint="66"/>
+            </w:tcBorders>
+            <w:vAlign w:val="center"/>
+            <w:hideMark/>
+          </w:tcPr>
+          <w:p>
+            <w:pPr>
+              <w:spacing w:after="160" w:line="278" w:lineRule="auto"/>
+              <w:cnfStyle w:val="000000000000" w:firstRow="0" w:lastRow="0" w:firstColumn="0" w:lastColumn="0" w:oddVBand="0" w:evenVBand="0" w:oddHBand="0" w:evenHBand="0" w:firstRowFirstColumn="0" w:firstRowLastColumn="0" w:lastRowFirstColumn="0" w:lastRowLastColumn="0"/>
+              <w:rPr>
+                <w:b/>
+                <w:bCs/>
+              </w:rPr>
+            </w:pPr>
+            <w:r>
+              <w:rPr>
+                <w:b/>
+                <w:bCs/>
+              </w:rPr>
+              <w:t>Urszula Cisek, urszulacisek@student.agh.edu.pl</w:t>
+            </w:r>
+          </w:p>
+        </w:tc>
+      </w:tr>
+      <w:tr>
+        <w:trPr>
+          <w:trHeight w:val="567"/>
+        </w:trPr>
+        <w:tc>
+          <w:tcPr>
+            <w:cnfStyle w:val="001000000000" w:firstRow="0" w:lastRow="0" w:firstColumn="1" w:lastColumn="0" w:oddVBand="0" w:evenVBand="0" w:oddHBand="0" w:evenHBand="0" w:firstRowFirstColumn="0" w:firstRowLastColumn="0" w:lastRowFirstColumn="0" w:lastRowLastColumn="0"/>
+            <w:tcW w:w="1838" w:type="dxa"/>
+            <w:tcBorders>
+              <w:top w:val="single" w:sz="12" w:space="0" w:color="47D459" w:themeColor="accent3" w:themeTint="99"/>
+              <w:left w:val="single" w:sz="4" w:space="0" w:color="84E290" w:themeColor="accent3" w:themeTint="66"/>
+              <w:bottom w:val="single" w:sz="4" w:space="0" w:color="84E290" w:themeColor="accent3" w:themeTint="66"/>
+              <w:right w:val="single" w:sz="12" w:space="0" w:color="47D459" w:themeColor="accent3" w:themeTint="99"/>
+            </w:tcBorders>
+            <w:vAlign w:val="center"/>
+            <w:hideMark/>
+          </w:tcPr>
+          <w:p>
+            <w:pPr>
+              <w:spacing w:after="160" w:line="278" w:lineRule="auto"/>
+            </w:pPr>
+            <w:r>
+              <w:t>Kodowanie</w:t>
+            </w:r>
+          </w:p>
+        </w:tc>
+        <w:tc>
+          <w:tcPr>
+            <w:tcW w:w="2977" w:type="dxa"/>
+            <w:tcBorders>
+              <w:top w:val="single" w:sz="12" w:space="0" w:color="47D459" w:themeColor="accent3" w:themeTint="99"/>
+              <w:left w:val="single" w:sz="12" w:space="0" w:color="47D459" w:themeColor="accent3" w:themeTint="99"/>
+              <w:bottom w:val="single" w:sz="4" w:space="0" w:color="84E290" w:themeColor="accent3" w:themeTint="66"/>
+              <w:right w:val="single" w:sz="4" w:space="0" w:color="84E290" w:themeColor="accent3" w:themeTint="66"/>
+            </w:tcBorders>
+            <w:vAlign w:val="center"/>
+            <w:hideMark/>
+          </w:tcPr>
+          <w:p>
+            <w:pPr>
+              <w:spacing w:after="160" w:line="278" w:lineRule="auto"/>
+              <w:cnfStyle w:val="000000000000" w:firstRow="0" w:lastRow="0" w:firstColumn="0" w:lastColumn="0" w:oddVBand="0" w:evenVBand="0" w:oddHBand="0" w:evenHBand="0" w:firstRowFirstColumn="0" w:firstRowLastColumn="0" w:lastRowFirstColumn="0" w:lastRowLastColumn="0"/>
+              <w:rPr>
+                <w:b/>
+                <w:bCs/>
+              </w:rPr>
+            </w:pPr>
+            <w:r>
+              <w:rPr>
+                <w:b/>
+                <w:bCs/>
+              </w:rPr>
+              <w:t>Liczba linii kodu</w:t>
+            </w:r>
+          </w:p>
+        </w:tc>
+        <w:tc>
+          <w:tcPr>
+            <w:tcW w:w="4531" w:type="dxa"/>
+            <w:tcBorders>
+              <w:top w:val="single" w:sz="12" w:space="0" w:color="47D459" w:themeColor="accent3" w:themeTint="99"/>
+              <w:left w:val="single" w:sz="4" w:space="0" w:color="84E290" w:themeColor="accent3" w:themeTint="66"/>
+              <w:bottom w:val="single" w:sz="4" w:space="0" w:color="84E290" w:themeColor="accent3" w:themeTint="66"/>
+              <w:right w:val="single" w:sz="4" w:space="0" w:color="84E290" w:themeColor="accent3" w:themeTint="66"/>
+            </w:tcBorders>
+            <w:vAlign w:val="center"/>
+            <w:hideMark/>
+          </w:tcPr>
+          <w:p>
+            <w:pPr>
+              <w:spacing w:after="160" w:line="278" w:lineRule="auto"/>
+              <w:cnfStyle w:val="000000000000" w:firstRow="0" w:lastRow="0" w:firstColumn="0" w:lastColumn="0" w:oddVBand="0" w:evenVBand="0" w:oddHBand="0" w:evenHBand="0" w:firstRowFirstColumn="0" w:firstRowLastColumn="0" w:lastRowFirstColumn="0" w:lastRowLastColumn="0"/>
+              <w:rPr>
+                <w:b/>
+                <w:bCs/>
+              </w:rPr>
+            </w:pPr>
+            <w:r>
+              <w:rPr>
+                <w:b/>
+                <w:bCs/>
+              </w:rPr>
+              <w:t>172</w:t>
+            </w:r>
+          </w:p>
+        </w:tc>
+      </w:tr>
+      <w:tr>
+        <w:trPr>
+          <w:trHeight w:val="567"/>
+        </w:trPr>
+        <w:tc>
+          <w:tcPr>
+            <w:cnfStyle w:val="001000000000" w:firstRow="0" w:lastRow="0" w:firstColumn="1" w:lastColumn="0" w:oddVBand="0" w:evenVBand="0" w:oddHBand="0" w:evenHBand="0" w:firstRowFirstColumn="0" w:firstRowLastColumn="0" w:lastRowFirstColumn="0" w:lastRowLastColumn="0"/>
+            <w:tcW w:w="1838" w:type="dxa"/>
+            <w:tcBorders>
+              <w:top w:val="single" w:sz="4" w:space="0" w:color="84E290" w:themeColor="accent3" w:themeTint="66"/>
+              <w:left w:val="single" w:sz="4" w:space="0" w:color="84E290" w:themeColor="accent3" w:themeTint="66"/>
+              <w:bottom w:val="single" w:sz="12" w:space="0" w:color="47D459" w:themeColor="accent3" w:themeTint="99"/>
+              <w:right w:val="single" w:sz="12" w:space="0" w:color="47D459" w:themeColor="accent3" w:themeTint="99"/>
+            </w:tcBorders>
+            <w:vAlign w:val="center"/>
+          </w:tcPr>
+          <w:p>
+            <w:pPr>
+              <w:spacing w:after="160" w:line="278" w:lineRule="auto"/>
+            </w:pPr>
+          </w:p>
+        </w:tc>
+        <w:tc>
+          <w:tcPr>
+            <w:tcW w:w="2977" w:type="dxa"/>
+            <w:tcBorders>
+              <w:top w:val="single" w:sz="4" w:space="0" w:color="84E290" w:themeColor="accent3" w:themeTint="66"/>
+              <w:left w:val="single" w:sz="12" w:space="0" w:color="47D459" w:themeColor="accent3" w:themeTint="99"/>
+              <w:bottom w:val="single" w:sz="12" w:space="0" w:color="47D459" w:themeColor="accent3" w:themeTint="99"/>
+              <w:right w:val="single" w:sz="4" w:space="0" w:color="84E290" w:themeColor="accent3" w:themeTint="66"/>
+            </w:tcBorders>
+            <w:vAlign w:val="center"/>
+            <w:hideMark/>
+          </w:tcPr>
+          <w:p>
+            <w:pPr>
+              <w:spacing w:after="160" w:line="278" w:lineRule="auto"/>
+              <w:cnfStyle w:val="000000000000" w:firstRow="0" w:lastRow="0" w:firstColumn="0" w:lastColumn="0" w:oddVBand="0" w:evenVBand="0" w:oddHBand="0" w:evenHBand="0" w:firstRowFirstColumn="0" w:firstRowLastColumn="0" w:lastRowFirstColumn="0" w:lastRowLastColumn="0"/>
+              <w:rPr>
+                <w:b/>
+                <w:bCs/>
+              </w:rPr>
+            </w:pPr>
+            <w:r>
+              <w:rPr>
+                <w:b/>
+                <w:bCs/>
+              </w:rPr>
+              <w:t>Funkcje (wymienić)</w:t>
+            </w:r>
+          </w:p>
+        </w:tc>
+        <w:tc>
+          <w:tcPr>
+            <w:tcW w:w="4531" w:type="dxa"/>
+            <w:tcBorders>
+              <w:top w:val="single" w:sz="4" w:space="0" w:color="84E290" w:themeColor="accent3" w:themeTint="66"/>
+              <w:left w:val="single" w:sz="4" w:space="0" w:color="84E290" w:themeColor="accent3" w:themeTint="66"/>
+              <w:bottom w:val="single" w:sz="12" w:space="0" w:color="47D459" w:themeColor="accent3" w:themeTint="99"/>
+              <w:right w:val="single" w:sz="4" w:space="0" w:color="84E290" w:themeColor="accent3" w:themeTint="66"/>
+            </w:tcBorders>
+            <w:vAlign w:val="center"/>
+            <w:hideMark/>
+          </w:tcPr>
+          <w:p>
+            <w:pPr>
+              <w:spacing w:after="160" w:line="278" w:lineRule="auto"/>
+              <w:cnfStyle w:val="000000000000" w:firstRow="0" w:lastRow="0" w:firstColumn="0" w:lastColumn="0" w:oddVBand="0" w:evenVBand="0" w:oddHBand="0" w:evenHBand="0" w:firstRowFirstColumn="0" w:firstRowLastColumn="0" w:lastRowFirstColumn="0" w:lastRowLastColumn="0"/>
+              <w:rPr>
+                <w:b/>
+                <w:bCs/>
+              </w:rPr>
+            </w:pPr>
+            <w:r>
+              <w:rPr>
+                <w:b/>
+                <w:bCs/>
+              </w:rPr>
+              <w:t xml:space="preserve">Stworzenie interfejsu (GUI) z użyciem biblioteki tkinter, który jest połączony z plikami odpowiedzialnymi za generowanie kodu do gry i porównywania. Interfejs obsługuje przebieg gry – zliczanie prób, wyświetlanie podpowiedzi i komunikatów o wygranej lub przegranej. Dodatkowo umożliwia wybór poziomu trudności gry, rozpoczęcie nowej gry, wybór kolorów w trakcie gry oraz zakończenie zgadywania. Również daje informacje zwrotna o błędach w przypadku braku wprowadzenia danych - braku wyboru poziomu trudności.  </w:t>
+            </w:r>
+          </w:p>
+        </w:tc>
+      </w:tr>
+      <w:tr>
+        <w:trPr>
+          <w:trHeight w:val="567"/>
+        </w:trPr>
+        <w:tc>
+          <w:tcPr>
+            <w:cnfStyle w:val="001000000000" w:firstRow="0" w:lastRow="0" w:firstColumn="1" w:lastColumn="0" w:oddVBand="0" w:evenVBand="0" w:oddHBand="0" w:evenHBand="0" w:firstRowFirstColumn="0" w:firstRowLastColumn="0" w:lastRowFirstColumn="0" w:lastRowLastColumn="0"/>
+            <w:tcW w:w="1838" w:type="dxa"/>
+            <w:tcBorders>
+              <w:top w:val="single" w:sz="12" w:space="0" w:color="47D459" w:themeColor="accent3" w:themeTint="99"/>
+              <w:left w:val="single" w:sz="4" w:space="0" w:color="84E290" w:themeColor="accent3" w:themeTint="66"/>
+              <w:bottom w:val="single" w:sz="4" w:space="0" w:color="84E290" w:themeColor="accent3" w:themeTint="66"/>
+              <w:right w:val="single" w:sz="12" w:space="0" w:color="47D459" w:themeColor="accent3" w:themeTint="99"/>
+            </w:tcBorders>
+            <w:vAlign w:val="center"/>
+            <w:hideMark/>
+          </w:tcPr>
+          <w:p>
+            <w:pPr>
+              <w:spacing w:after="160" w:line="278" w:lineRule="auto"/>
+            </w:pPr>
+            <w:r>
+              <w:t>Repozytorium</w:t>
+            </w:r>
+          </w:p>
+        </w:tc>
+        <w:tc>
+          <w:tcPr>
+            <w:tcW w:w="2977" w:type="dxa"/>
+            <w:tcBorders>
+              <w:top w:val="single" w:sz="12" w:space="0" w:color="47D459" w:themeColor="accent3" w:themeTint="99"/>
+              <w:left w:val="single" w:sz="12" w:space="0" w:color="47D459" w:themeColor="accent3" w:themeTint="99"/>
+              <w:bottom w:val="single" w:sz="4" w:space="0" w:color="84E290" w:themeColor="accent3" w:themeTint="66"/>
+              <w:right w:val="single" w:sz="4" w:space="0" w:color="84E290" w:themeColor="accent3" w:themeTint="66"/>
+            </w:tcBorders>
+            <w:vAlign w:val="center"/>
+            <w:hideMark/>
+          </w:tcPr>
+          <w:p>
+            <w:pPr>
+              <w:spacing w:after="160" w:line="278" w:lineRule="auto"/>
+              <w:cnfStyle w:val="000000000000" w:firstRow="0" w:lastRow="0" w:firstColumn="0" w:lastColumn="0" w:oddVBand="0" w:evenVBand="0" w:oddHBand="0" w:evenHBand="0" w:firstRowFirstColumn="0" w:firstRowLastColumn="0" w:lastRowFirstColumn="0" w:lastRowLastColumn="0"/>
+              <w:rPr>
+                <w:b/>
+                <w:bCs/>
+              </w:rPr>
+            </w:pPr>
+            <w:r>
+              <w:rPr>
+                <w:b/>
+                <w:bCs/>
+              </w:rPr>
+              <w:t>Liczba commit-ów</w:t>
+            </w:r>
+          </w:p>
+        </w:tc>
+        <w:tc>
+          <w:tcPr>
+            <w:tcW w:w="4531" w:type="dxa"/>
+            <w:tcBorders>
+              <w:top w:val="single" w:sz="12" w:space="0" w:color="47D459" w:themeColor="accent3" w:themeTint="99"/>
+              <w:left w:val="single" w:sz="4" w:space="0" w:color="84E290" w:themeColor="accent3" w:themeTint="66"/>
+              <w:bottom w:val="single" w:sz="4" w:space="0" w:color="84E290" w:themeColor="accent3" w:themeTint="66"/>
+              <w:right w:val="single" w:sz="4" w:space="0" w:color="84E290" w:themeColor="accent3" w:themeTint="66"/>
+            </w:tcBorders>
+            <w:vAlign w:val="center"/>
+            <w:hideMark/>
+          </w:tcPr>
+          <w:p>
+            <w:pPr>
+              <w:spacing w:after="160" w:line="278" w:lineRule="auto"/>
+              <w:cnfStyle w:val="000000000000" w:firstRow="0" w:lastRow="0" w:firstColumn="0" w:lastColumn="0" w:oddVBand="0" w:evenVBand="0" w:oddHBand="0" w:evenHBand="0" w:firstRowFirstColumn="0" w:firstRowLastColumn="0" w:lastRowFirstColumn="0" w:lastRowLastColumn="0"/>
+              <w:rPr>
+                <w:b/>
+                <w:bCs/>
+              </w:rPr>
+            </w:pPr>
+            <w:r>
+              <w:rPr>
+                <w:b/>
+                <w:bCs/>
+              </w:rPr>
+              <w:t xml:space="preserve">W głównym repozytorium projektu są tylko 2 commity utworzone bezpośrednio przeze mnie, ponieważ pracowałam nad swoją częścią w osobnym forku repozytorium. Utworzyłam 3 commity w swoim repozytorium, a następnie </w:t>
+            </w:r>
+            <w:r>
+              <w:rPr>
+                <w:b/>
+                <w:bCs/>
+              </w:rPr>
+              <w:lastRenderedPageBreak/>
+              <w:t>koordynator wrzucił moje pliki do głównego repozytorium.</w:t>
+            </w:r>
+          </w:p>
+        </w:tc>
+      </w:tr>
+      <w:tr>
+        <w:trPr>
+          <w:trHeight w:val="567"/>
+        </w:trPr>
+        <w:tc>
+          <w:tcPr>
+            <w:cnfStyle w:val="001000000000" w:firstRow="0" w:lastRow="0" w:firstColumn="1" w:lastColumn="0" w:oddVBand="0" w:evenVBand="0" w:oddHBand="0" w:evenHBand="0" w:firstRowFirstColumn="0" w:firstRowLastColumn="0" w:lastRowFirstColumn="0" w:lastRowLastColumn="0"/>
+            <w:tcW w:w="1838" w:type="dxa"/>
+            <w:tcBorders>
+              <w:top w:val="single" w:sz="4" w:space="0" w:color="84E290" w:themeColor="accent3" w:themeTint="66"/>
+              <w:left w:val="single" w:sz="4" w:space="0" w:color="84E290" w:themeColor="accent3" w:themeTint="66"/>
+              <w:bottom w:val="single" w:sz="4" w:space="0" w:color="84E290" w:themeColor="accent3" w:themeTint="66"/>
+              <w:right w:val="single" w:sz="12" w:space="0" w:color="47D459" w:themeColor="accent3" w:themeTint="99"/>
+            </w:tcBorders>
+            <w:vAlign w:val="center"/>
+          </w:tcPr>
+          <w:p>
+            <w:pPr>
+              <w:spacing w:after="160" w:line="278" w:lineRule="auto"/>
+            </w:pPr>
+          </w:p>
+        </w:tc>
+        <w:tc>
+          <w:tcPr>
+            <w:tcW w:w="2977" w:type="dxa"/>
+            <w:tcBorders>
+              <w:top w:val="single" w:sz="4" w:space="0" w:color="84E290" w:themeColor="accent3" w:themeTint="66"/>
+              <w:left w:val="single" w:sz="12" w:space="0" w:color="47D459" w:themeColor="accent3" w:themeTint="99"/>
+              <w:bottom w:val="single" w:sz="4" w:space="0" w:color="84E290" w:themeColor="accent3" w:themeTint="66"/>
+              <w:right w:val="single" w:sz="4" w:space="0" w:color="84E290" w:themeColor="accent3" w:themeTint="66"/>
+            </w:tcBorders>
+            <w:vAlign w:val="center"/>
+            <w:hideMark/>
+          </w:tcPr>
+          <w:p>
+            <w:pPr>
+              <w:spacing w:after="160" w:line="278" w:lineRule="auto"/>
+              <w:cnfStyle w:val="000000000000" w:firstRow="0" w:lastRow="0" w:firstColumn="0" w:lastColumn="0" w:oddVBand="0" w:evenVBand="0" w:oddHBand="0" w:evenHBand="0" w:firstRowFirstColumn="0" w:firstRowLastColumn="0" w:lastRowFirstColumn="0" w:lastRowLastColumn="0"/>
+              <w:rPr>
+                <w:b/>
+                <w:bCs/>
+              </w:rPr>
+            </w:pPr>
+            <w:r>
+              <w:rPr>
+                <w:b/>
+                <w:bCs/>
+              </w:rPr>
+              <w:t>Liczba utworzonych gałęzi</w:t>
+            </w:r>
+          </w:p>
+        </w:tc>
+        <w:tc>
+          <w:tcPr>
+            <w:tcW w:w="4531" w:type="dxa"/>
+            <w:tcBorders>
+              <w:top w:val="single" w:sz="4" w:space="0" w:color="84E290" w:themeColor="accent3" w:themeTint="66"/>
+              <w:left w:val="single" w:sz="4" w:space="0" w:color="84E290" w:themeColor="accent3" w:themeTint="66"/>
+              <w:bottom w:val="single" w:sz="4" w:space="0" w:color="84E290" w:themeColor="accent3" w:themeTint="66"/>
+              <w:right w:val="single" w:sz="4" w:space="0" w:color="84E290" w:themeColor="accent3" w:themeTint="66"/>
+            </w:tcBorders>
+            <w:vAlign w:val="center"/>
+            <w:hideMark/>
+          </w:tcPr>
+          <w:p>
+            <w:pPr>
+              <w:spacing w:after="160" w:line="278" w:lineRule="auto"/>
+              <w:cnfStyle w:val="000000000000" w:firstRow="0" w:lastRow="0" w:firstColumn="0" w:lastColumn="0" w:oddVBand="0" w:evenVBand="0" w:oddHBand="0" w:evenHBand="0" w:firstRowFirstColumn="0" w:firstRowLastColumn="0" w:lastRowFirstColumn="0" w:lastRowLastColumn="0"/>
+              <w:rPr>
+                <w:b/>
+                <w:bCs/>
+              </w:rPr>
+            </w:pPr>
+            <w:r>
+              <w:rPr>
+                <w:b/>
+                <w:bCs/>
+              </w:rPr>
+              <w:t>3 - w sforkowanym repozytorium.</w:t>
+            </w:r>
+          </w:p>
+        </w:tc>
+      </w:tr>
+      <w:tr>
+        <w:trPr>
+          <w:trHeight w:val="567"/>
+        </w:trPr>
+        <w:tc>
+          <w:tcPr>
+            <w:cnfStyle w:val="001000000000" w:firstRow="0" w:lastRow="0" w:firstColumn="1" w:lastColumn="0" w:oddVBand="0" w:evenVBand="0" w:oddHBand="0" w:evenHBand="0" w:firstRowFirstColumn="0" w:firstRowLastColumn="0" w:lastRowFirstColumn="0" w:lastRowLastColumn="0"/>
+            <w:tcW w:w="1838" w:type="dxa"/>
+            <w:tcBorders>
+              <w:top w:val="single" w:sz="4" w:space="0" w:color="84E290" w:themeColor="accent3" w:themeTint="66"/>
+              <w:left w:val="single" w:sz="4" w:space="0" w:color="84E290" w:themeColor="accent3" w:themeTint="66"/>
+              <w:bottom w:val="single" w:sz="4" w:space="0" w:color="84E290" w:themeColor="accent3" w:themeTint="66"/>
+              <w:right w:val="single" w:sz="12" w:space="0" w:color="47D459" w:themeColor="accent3" w:themeTint="99"/>
+            </w:tcBorders>
+            <w:vAlign w:val="center"/>
+          </w:tcPr>
+          <w:p>
+            <w:pPr>
+              <w:spacing w:after="160" w:line="278" w:lineRule="auto"/>
+            </w:pPr>
+          </w:p>
+        </w:tc>
+        <w:tc>
+          <w:tcPr>
+            <w:tcW w:w="2977" w:type="dxa"/>
+            <w:tcBorders>
+              <w:top w:val="single" w:sz="4" w:space="0" w:color="84E290" w:themeColor="accent3" w:themeTint="66"/>
+              <w:left w:val="single" w:sz="12" w:space="0" w:color="47D459" w:themeColor="accent3" w:themeTint="99"/>
+              <w:bottom w:val="single" w:sz="4" w:space="0" w:color="84E290" w:themeColor="accent3" w:themeTint="66"/>
+              <w:right w:val="single" w:sz="4" w:space="0" w:color="84E290" w:themeColor="accent3" w:themeTint="66"/>
+            </w:tcBorders>
+            <w:vAlign w:val="center"/>
+            <w:hideMark/>
+          </w:tcPr>
+          <w:p>
+            <w:pPr>
+              <w:spacing w:after="160" w:line="278" w:lineRule="auto"/>
+              <w:cnfStyle w:val="000000000000" w:firstRow="0" w:lastRow="0" w:firstColumn="0" w:lastColumn="0" w:oddVBand="0" w:evenVBand="0" w:oddHBand="0" w:evenHBand="0" w:firstRowFirstColumn="0" w:firstRowLastColumn="0" w:lastRowFirstColumn="0" w:lastRowLastColumn="0"/>
+              <w:rPr>
+                <w:b/>
+                <w:bCs/>
+              </w:rPr>
+            </w:pPr>
+            <w:r>
+              <w:rPr>
+                <w:b/>
+                <w:bCs/>
+              </w:rPr>
+              <w:t>Gałąź (używana – nazwa)</w:t>
+            </w:r>
+          </w:p>
+        </w:tc>
+        <w:tc>
+          <w:tcPr>
+            <w:tcW w:w="4531" w:type="dxa"/>
+            <w:tcBorders>
+              <w:top w:val="single" w:sz="4" w:space="0" w:color="84E290" w:themeColor="accent3" w:themeTint="66"/>
+              <w:left w:val="single" w:sz="4" w:space="0" w:color="84E290" w:themeColor="accent3" w:themeTint="66"/>
+              <w:bottom w:val="single" w:sz="4" w:space="0" w:color="84E290" w:themeColor="accent3" w:themeTint="66"/>
+              <w:right w:val="single" w:sz="4" w:space="0" w:color="84E290" w:themeColor="accent3" w:themeTint="66"/>
+            </w:tcBorders>
+            <w:vAlign w:val="center"/>
+            <w:hideMark/>
+          </w:tcPr>
+          <w:p>
+            <w:pPr>
+              <w:spacing w:after="160" w:line="278" w:lineRule="auto"/>
+              <w:cnfStyle w:val="000000000000" w:firstRow="0" w:lastRow="0" w:firstColumn="0" w:lastColumn="0" w:oddVBand="0" w:evenVBand="0" w:oddHBand="0" w:evenHBand="0" w:firstRowFirstColumn="0" w:firstRowLastColumn="0" w:lastRowFirstColumn="0" w:lastRowLastColumn="0"/>
+              <w:rPr>
+                <w:b/>
+                <w:bCs/>
+              </w:rPr>
+            </w:pPr>
+            <w:r>
+              <w:rPr>
+                <w:b/>
+                <w:bCs/>
+              </w:rPr>
+              <w:t>Gałąź Master w repozytorium projektu, gałąź patch-1 w sforkowanym repozytorium.</w:t>
+            </w:r>
+          </w:p>
+        </w:tc>
+      </w:tr>
+      <w:tr>
+        <w:trPr>
+          <w:trHeight w:val="567"/>
+        </w:trPr>
+        <w:tc>
+          <w:tcPr>
+            <w:cnfStyle w:val="001000000000" w:firstRow="0" w:lastRow="0" w:firstColumn="1" w:lastColumn="0" w:oddVBand="0" w:evenVBand="0" w:oddHBand="0" w:evenHBand="0" w:firstRowFirstColumn="0" w:firstRowLastColumn="0" w:lastRowFirstColumn="0" w:lastRowLastColumn="0"/>
+            <w:tcW w:w="1838" w:type="dxa"/>
+            <w:tcBorders>
+              <w:top w:val="single" w:sz="4" w:space="0" w:color="84E290" w:themeColor="accent3" w:themeTint="66"/>
+              <w:left w:val="single" w:sz="4" w:space="0" w:color="84E290" w:themeColor="accent3" w:themeTint="66"/>
+              <w:bottom w:val="single" w:sz="4" w:space="0" w:color="84E290" w:themeColor="accent3" w:themeTint="66"/>
+              <w:right w:val="single" w:sz="12" w:space="0" w:color="47D459" w:themeColor="accent3" w:themeTint="99"/>
+            </w:tcBorders>
+            <w:vAlign w:val="center"/>
+          </w:tcPr>
+          <w:p>
+            <w:pPr>
+              <w:spacing w:after="160" w:line="278" w:lineRule="auto"/>
+            </w:pPr>
+          </w:p>
+        </w:tc>
+        <w:tc>
+          <w:tcPr>
+            <w:tcW w:w="2977" w:type="dxa"/>
+            <w:tcBorders>
+              <w:top w:val="single" w:sz="4" w:space="0" w:color="84E290" w:themeColor="accent3" w:themeTint="66"/>
+              <w:left w:val="single" w:sz="12" w:space="0" w:color="47D459" w:themeColor="accent3" w:themeTint="99"/>
+              <w:bottom w:val="single" w:sz="4" w:space="0" w:color="84E290" w:themeColor="accent3" w:themeTint="66"/>
+              <w:right w:val="single" w:sz="4" w:space="0" w:color="84E290" w:themeColor="accent3" w:themeTint="66"/>
+            </w:tcBorders>
+            <w:vAlign w:val="center"/>
+            <w:hideMark/>
+          </w:tcPr>
+          <w:p>
+            <w:pPr>
+              <w:spacing w:after="160" w:line="278" w:lineRule="auto"/>
+              <w:cnfStyle w:val="000000000000" w:firstRow="0" w:lastRow="0" w:firstColumn="0" w:lastColumn="0" w:oddVBand="0" w:evenVBand="0" w:oddHBand="0" w:evenHBand="0" w:firstRowFirstColumn="0" w:firstRowLastColumn="0" w:lastRowFirstColumn="0" w:lastRowLastColumn="0"/>
+              <w:rPr>
+                <w:b/>
+                <w:bCs/>
+              </w:rPr>
+            </w:pPr>
+            <w:r>
+              <w:rPr>
+                <w:b/>
+                <w:bCs/>
+              </w:rPr>
+              <w:t>Liczba połączonych gałęzi</w:t>
+            </w:r>
+          </w:p>
+        </w:tc>
+        <w:tc>
+          <w:tcPr>
+            <w:tcW w:w="4531" w:type="dxa"/>
+            <w:tcBorders>
+              <w:top w:val="single" w:sz="4" w:space="0" w:color="84E290" w:themeColor="accent3" w:themeTint="66"/>
+              <w:left w:val="single" w:sz="4" w:space="0" w:color="84E290" w:themeColor="accent3" w:themeTint="66"/>
+              <w:bottom w:val="single" w:sz="4" w:space="0" w:color="84E290" w:themeColor="accent3" w:themeTint="66"/>
+              <w:right w:val="single" w:sz="4" w:space="0" w:color="84E290" w:themeColor="accent3" w:themeTint="66"/>
+            </w:tcBorders>
+            <w:vAlign w:val="center"/>
+            <w:hideMark/>
+          </w:tcPr>
+          <w:p>
+            <w:pPr>
+              <w:spacing w:after="160" w:line="278" w:lineRule="auto"/>
+              <w:cnfStyle w:val="000000000000" w:firstRow="0" w:lastRow="0" w:firstColumn="0" w:lastColumn="0" w:oddVBand="0" w:evenVBand="0" w:oddHBand="0" w:evenHBand="0" w:firstRowFirstColumn="0" w:firstRowLastColumn="0" w:lastRowFirstColumn="0" w:lastRowLastColumn="0"/>
+              <w:rPr>
+                <w:b/>
+                <w:bCs/>
+              </w:rPr>
+            </w:pPr>
+            <w:r>
+              <w:rPr>
+                <w:b/>
+                <w:bCs/>
+              </w:rPr>
+              <w:t>1</w:t>
+            </w:r>
+          </w:p>
+        </w:tc>
+      </w:tr>
+      <w:tr>
+        <w:trPr>
+          <w:trHeight w:val="567"/>
+        </w:trPr>
+        <w:tc>
+          <w:tcPr>
+            <w:cnfStyle w:val="001000000000" w:firstRow="0" w:lastRow="0" w:firstColumn="1" w:lastColumn="0" w:oddVBand="0" w:evenVBand="0" w:oddHBand="0" w:evenHBand="0" w:firstRowFirstColumn="0" w:firstRowLastColumn="0" w:lastRowFirstColumn="0" w:lastRowLastColumn="0"/>
+            <w:tcW w:w="1838" w:type="dxa"/>
+            <w:tcBorders>
+              <w:top w:val="single" w:sz="4" w:space="0" w:color="84E290" w:themeColor="accent3" w:themeTint="66"/>
+              <w:left w:val="single" w:sz="4" w:space="0" w:color="84E290" w:themeColor="accent3" w:themeTint="66"/>
+              <w:bottom w:val="single" w:sz="12" w:space="0" w:color="47D459" w:themeColor="accent3" w:themeTint="99"/>
+              <w:right w:val="single" w:sz="12" w:space="0" w:color="47D459" w:themeColor="accent3" w:themeTint="99"/>
+            </w:tcBorders>
+            <w:vAlign w:val="center"/>
+          </w:tcPr>
+          <w:p>
+            <w:pPr>
+              <w:spacing w:after="160" w:line="278" w:lineRule="auto"/>
+            </w:pPr>
+          </w:p>
+        </w:tc>
+        <w:tc>
+          <w:tcPr>
+            <w:tcW w:w="2977" w:type="dxa"/>
+            <w:tcBorders>
+              <w:top w:val="single" w:sz="4" w:space="0" w:color="84E290" w:themeColor="accent3" w:themeTint="66"/>
+              <w:left w:val="single" w:sz="12" w:space="0" w:color="47D459" w:themeColor="accent3" w:themeTint="99"/>
+              <w:bottom w:val="single" w:sz="12" w:space="0" w:color="47D459" w:themeColor="accent3" w:themeTint="99"/>
+              <w:right w:val="single" w:sz="4" w:space="0" w:color="84E290" w:themeColor="accent3" w:themeTint="66"/>
+            </w:tcBorders>
+            <w:vAlign w:val="center"/>
+            <w:hideMark/>
+          </w:tcPr>
+          <w:p>
+            <w:pPr>
+              <w:spacing w:after="160" w:line="278" w:lineRule="auto"/>
+              <w:cnfStyle w:val="000000000000" w:firstRow="0" w:lastRow="0" w:firstColumn="0" w:lastColumn="0" w:oddVBand="0" w:evenVBand="0" w:oddHBand="0" w:evenHBand="0" w:firstRowFirstColumn="0" w:firstRowLastColumn="0" w:lastRowFirstColumn="0" w:lastRowLastColumn="0"/>
+              <w:rPr>
+                <w:b/>
+                <w:bCs/>
+              </w:rPr>
+            </w:pPr>
+            <w:r>
+              <w:rPr>
+                <w:b/>
+                <w:bCs/>
+              </w:rPr>
+              <w:t>Liczba dni aktywności GIT</w:t>
+            </w:r>
+          </w:p>
+        </w:tc>
+        <w:tc>
+          <w:tcPr>
+            <w:tcW w:w="4531" w:type="dxa"/>
+            <w:tcBorders>
+              <w:top w:val="single" w:sz="4" w:space="0" w:color="84E290" w:themeColor="accent3" w:themeTint="66"/>
+              <w:left w:val="single" w:sz="4" w:space="0" w:color="84E290" w:themeColor="accent3" w:themeTint="66"/>
+              <w:bottom w:val="single" w:sz="12" w:space="0" w:color="47D459" w:themeColor="accent3" w:themeTint="99"/>
+              <w:right w:val="single" w:sz="4" w:space="0" w:color="84E290" w:themeColor="accent3" w:themeTint="66"/>
+            </w:tcBorders>
+            <w:vAlign w:val="center"/>
+            <w:hideMark/>
+          </w:tcPr>
+          <w:p>
+            <w:pPr>
+              <w:spacing w:after="160" w:line="278" w:lineRule="auto"/>
+              <w:cnfStyle w:val="000000000000" w:firstRow="0" w:lastRow="0" w:firstColumn="0" w:lastColumn="0" w:oddVBand="0" w:evenVBand="0" w:oddHBand="0" w:evenHBand="0" w:firstRowFirstColumn="0" w:firstRowLastColumn="0" w:lastRowFirstColumn="0" w:lastRowLastColumn="0"/>
+              <w:rPr>
+                <w:b/>
+                <w:bCs/>
+              </w:rPr>
+            </w:pPr>
+            <w:r>
+              <w:rPr>
+                <w:b/>
+                <w:bCs/>
+              </w:rPr>
+              <w:t>3 dni</w:t>
+            </w:r>
+          </w:p>
+        </w:tc>
+      </w:tr>
+      <w:tr>
+        <w:trPr>
+          <w:trHeight w:val="567"/>
+        </w:trPr>
+        <w:tc>
+          <w:tcPr>
+            <w:cnfStyle w:val="001000000000" w:firstRow="0" w:lastRow="0" w:firstColumn="1" w:lastColumn="0" w:oddVBand="0" w:evenVBand="0" w:oddHBand="0" w:evenHBand="0" w:firstRowFirstColumn="0" w:firstRowLastColumn="0" w:lastRowFirstColumn="0" w:lastRowLastColumn="0"/>
+            <w:tcW w:w="1838" w:type="dxa"/>
+            <w:tcBorders>
+              <w:top w:val="single" w:sz="12" w:space="0" w:color="47D459" w:themeColor="accent3" w:themeTint="99"/>
+              <w:left w:val="single" w:sz="4" w:space="0" w:color="84E290" w:themeColor="accent3" w:themeTint="66"/>
+              <w:bottom w:val="single" w:sz="4" w:space="0" w:color="84E290" w:themeColor="accent3" w:themeTint="66"/>
+              <w:right w:val="single" w:sz="12" w:space="0" w:color="47D459" w:themeColor="accent3" w:themeTint="99"/>
+            </w:tcBorders>
+            <w:vAlign w:val="center"/>
+            <w:hideMark/>
+          </w:tcPr>
+          <w:p>
+            <w:pPr>
+              <w:spacing w:after="160" w:line="278" w:lineRule="auto"/>
+            </w:pPr>
+            <w:r>
+              <w:t>Dokumentowanie</w:t>
+            </w:r>
+          </w:p>
+        </w:tc>
+        <w:tc>
+          <w:tcPr>
+            <w:tcW w:w="2977" w:type="dxa"/>
+            <w:tcBorders>
+              <w:top w:val="single" w:sz="12" w:space="0" w:color="47D459" w:themeColor="accent3" w:themeTint="99"/>
+              <w:left w:val="single" w:sz="12" w:space="0" w:color="47D459" w:themeColor="accent3" w:themeTint="99"/>
+              <w:bottom w:val="single" w:sz="4" w:space="0" w:color="84E290" w:themeColor="accent3" w:themeTint="66"/>
+              <w:right w:val="single" w:sz="4" w:space="0" w:color="84E290" w:themeColor="accent3" w:themeTint="66"/>
+            </w:tcBorders>
+            <w:vAlign w:val="center"/>
+            <w:hideMark/>
+          </w:tcPr>
+          <w:p>
+            <w:pPr>
+              <w:spacing w:after="160" w:line="278" w:lineRule="auto"/>
+              <w:cnfStyle w:val="000000000000" w:firstRow="0" w:lastRow="0" w:firstColumn="0" w:lastColumn="0" w:oddVBand="0" w:evenVBand="0" w:oddHBand="0" w:evenHBand="0" w:firstRowFirstColumn="0" w:firstRowLastColumn="0" w:lastRowFirstColumn="0" w:lastRowLastColumn="0"/>
+              <w:rPr>
+                <w:b/>
+                <w:bCs/>
+              </w:rPr>
+            </w:pPr>
+            <w:r>
+              <w:rPr>
+                <w:b/>
+                <w:bCs/>
+              </w:rPr>
+              <w:t>Liczba standup-ów</w:t>
+            </w:r>
+          </w:p>
+        </w:tc>
+        <w:tc>
+          <w:tcPr>
+            <w:tcW w:w="4531" w:type="dxa"/>
+            <w:tcBorders>
+              <w:top w:val="single" w:sz="12" w:space="0" w:color="47D459" w:themeColor="accent3" w:themeTint="99"/>
+              <w:left w:val="single" w:sz="4" w:space="0" w:color="84E290" w:themeColor="accent3" w:themeTint="66"/>
+              <w:bottom w:val="single" w:sz="4" w:space="0" w:color="84E290" w:themeColor="accent3" w:themeTint="66"/>
+              <w:right w:val="single" w:sz="4" w:space="0" w:color="84E290" w:themeColor="accent3" w:themeTint="66"/>
+            </w:tcBorders>
+            <w:vAlign w:val="center"/>
+            <w:hideMark/>
+          </w:tcPr>
+          <w:p>
+            <w:pPr>
+              <w:spacing w:after="160" w:line="278" w:lineRule="auto"/>
+              <w:cnfStyle w:val="000000000000" w:firstRow="0" w:lastRow="0" w:firstColumn="0" w:lastColumn="0" w:oddVBand="0" w:evenVBand="0" w:oddHBand="0" w:evenHBand="0" w:firstRowFirstColumn="0" w:firstRowLastColumn="0" w:lastRowFirstColumn="0" w:lastRowLastColumn="0"/>
+              <w:rPr>
+                <w:b/>
+                <w:bCs/>
+              </w:rPr>
+            </w:pPr>
+            <w:r>
+              <w:rPr>
+                <w:b/>
+                <w:bCs/>
+              </w:rPr>
+              <w:t>1 raport na Githubie, zgłaszanie problemów i dyskusja nad projektem w konwersacji w aplikacji Messenger.</w:t>
+            </w:r>
+          </w:p>
+        </w:tc>
+      </w:tr>
+      <w:tr>
+        <w:trPr>
+          <w:trHeight w:val="567"/>
+        </w:trPr>
+        <w:tc>
+          <w:tcPr>
+            <w:cnfStyle w:val="001000000000" w:firstRow="0" w:lastRow="0" w:firstColumn="1" w:lastColumn="0" w:oddVBand="0" w:evenVBand="0" w:oddHBand="0" w:evenHBand="0" w:firstRowFirstColumn="0" w:firstRowLastColumn="0" w:lastRowFirstColumn="0" w:lastRowLastColumn="0"/>
+            <w:tcW w:w="1838" w:type="dxa"/>
+            <w:tcBorders>
+              <w:top w:val="single" w:sz="4" w:space="0" w:color="84E290" w:themeColor="accent3" w:themeTint="66"/>
+              <w:left w:val="single" w:sz="4" w:space="0" w:color="84E290" w:themeColor="accent3" w:themeTint="66"/>
+              <w:bottom w:val="single" w:sz="12" w:space="0" w:color="47D459" w:themeColor="accent3" w:themeTint="99"/>
+              <w:right w:val="single" w:sz="12" w:space="0" w:color="47D459" w:themeColor="accent3" w:themeTint="99"/>
+            </w:tcBorders>
+            <w:vAlign w:val="center"/>
+          </w:tcPr>
+          <w:p>
+            <w:pPr>
+              <w:spacing w:after="160" w:line="278" w:lineRule="auto"/>
+            </w:pPr>
+          </w:p>
+        </w:tc>
+        <w:tc>
+          <w:tcPr>
+            <w:tcW w:w="2977" w:type="dxa"/>
+            <w:tcBorders>
+              <w:top w:val="single" w:sz="4" w:space="0" w:color="84E290" w:themeColor="accent3" w:themeTint="66"/>
+              <w:left w:val="single" w:sz="12" w:space="0" w:color="47D459" w:themeColor="accent3" w:themeTint="99"/>
+              <w:bottom w:val="single" w:sz="12" w:space="0" w:color="47D459" w:themeColor="accent3" w:themeTint="99"/>
+              <w:right w:val="single" w:sz="4" w:space="0" w:color="84E290" w:themeColor="accent3" w:themeTint="66"/>
+            </w:tcBorders>
+            <w:vAlign w:val="center"/>
+            <w:hideMark/>
+          </w:tcPr>
+          <w:p>
+            <w:pPr>
+              <w:spacing w:after="160" w:line="278" w:lineRule="auto"/>
+              <w:cnfStyle w:val="000000000000" w:firstRow="0" w:lastRow="0" w:firstColumn="0" w:lastColumn="0" w:oddVBand="0" w:evenVBand="0" w:oddHBand="0" w:evenHBand="0" w:firstRowFirstColumn="0" w:firstRowLastColumn="0" w:lastRowFirstColumn="0" w:lastRowLastColumn="0"/>
+              <w:rPr>
+                <w:b/>
+                <w:bCs/>
+              </w:rPr>
+            </w:pPr>
+            <w:r>
+              <w:rPr>
+                <w:b/>
+                <w:bCs/>
+              </w:rPr>
+              <w:t>Opisy na Wiki</w:t>
+            </w:r>
+          </w:p>
+        </w:tc>
+        <w:tc>
+          <w:tcPr>
+            <w:tcW w:w="4531" w:type="dxa"/>
+            <w:tcBorders>
+              <w:top w:val="single" w:sz="4" w:space="0" w:color="84E290" w:themeColor="accent3" w:themeTint="66"/>
+              <w:left w:val="single" w:sz="4" w:space="0" w:color="84E290" w:themeColor="accent3" w:themeTint="66"/>
+              <w:bottom w:val="single" w:sz="12" w:space="0" w:color="47D459" w:themeColor="accent3" w:themeTint="99"/>
+              <w:right w:val="single" w:sz="4" w:space="0" w:color="84E290" w:themeColor="accent3" w:themeTint="66"/>
+            </w:tcBorders>
+            <w:vAlign w:val="center"/>
+            <w:hideMark/>
+          </w:tcPr>
+          <w:p>
+            <w:pPr>
+              <w:spacing w:after="160" w:line="278" w:lineRule="auto"/>
+              <w:cnfStyle w:val="000000000000" w:firstRow="0" w:lastRow="0" w:firstColumn="0" w:lastColumn="0" w:oddVBand="0" w:evenVBand="0" w:oddHBand="0" w:evenHBand="0" w:firstRowFirstColumn="0" w:firstRowLastColumn="0" w:lastRowFirstColumn="0" w:lastRowLastColumn="0"/>
+              <w:rPr>
+                <w:b/>
+                <w:bCs/>
+              </w:rPr>
+            </w:pPr>
+            <w:r>
+              <w:rPr>
+                <w:b/>
+                <w:bCs/>
+              </w:rPr>
+              <w:t>Nie tworzyłam osobnych wpisów w Wiki.</w:t>
+            </w:r>
+          </w:p>
+        </w:tc>
+      </w:tr>
+      <w:tr>
+        <w:trPr>
+          <w:trHeight w:val="567"/>
+        </w:trPr>
+        <w:tc>
+          <w:tcPr>
+            <w:cnfStyle w:val="001000000000" w:firstRow="0" w:lastRow="0" w:firstColumn="1" w:lastColumn="0" w:oddVBand="0" w:evenVBand="0" w:oddHBand="0" w:evenHBand="0" w:firstRowFirstColumn="0" w:firstRowLastColumn="0" w:lastRowFirstColumn="0" w:lastRowLastColumn="0"/>
+            <w:tcW w:w="1838" w:type="dxa"/>
+            <w:tcBorders>
+              <w:top w:val="single" w:sz="12" w:space="0" w:color="47D459" w:themeColor="accent3" w:themeTint="99"/>
+              <w:left w:val="single" w:sz="4" w:space="0" w:color="84E290" w:themeColor="accent3" w:themeTint="66"/>
+              <w:bottom w:val="single" w:sz="4" w:space="0" w:color="84E290" w:themeColor="accent3" w:themeTint="66"/>
+              <w:right w:val="single" w:sz="12" w:space="0" w:color="47D459" w:themeColor="accent3" w:themeTint="99"/>
+            </w:tcBorders>
+            <w:vAlign w:val="center"/>
+            <w:hideMark/>
+          </w:tcPr>
+          <w:p>
+            <w:pPr>
+              <w:spacing w:after="160" w:line="278" w:lineRule="auto"/>
+            </w:pPr>
+            <w:r>
+              <w:t>Aktywność</w:t>
+            </w:r>
+          </w:p>
+        </w:tc>
+        <w:tc>
+          <w:tcPr>
+            <w:tcW w:w="2977" w:type="dxa"/>
+            <w:tcBorders>
+              <w:top w:val="single" w:sz="12" w:space="0" w:color="47D459" w:themeColor="accent3" w:themeTint="99"/>
+              <w:left w:val="single" w:sz="12" w:space="0" w:color="47D459" w:themeColor="accent3" w:themeTint="99"/>
+              <w:bottom w:val="single" w:sz="4" w:space="0" w:color="84E290" w:themeColor="accent3" w:themeTint="66"/>
+              <w:right w:val="single" w:sz="4" w:space="0" w:color="84E290" w:themeColor="accent3" w:themeTint="66"/>
+            </w:tcBorders>
+            <w:vAlign w:val="center"/>
+            <w:hideMark/>
+          </w:tcPr>
+          <w:p>
+            <w:pPr>
+              <w:spacing w:after="160" w:line="278" w:lineRule="auto"/>
+              <w:cnfStyle w:val="000000000000" w:firstRow="0" w:lastRow="0" w:firstColumn="0" w:lastColumn="0" w:oddVBand="0" w:evenVBand="0" w:oddHBand="0" w:evenHBand="0" w:firstRowFirstColumn="0" w:firstRowLastColumn="0" w:lastRowFirstColumn="0" w:lastRowLastColumn="0"/>
+              <w:rPr>
+                <w:b/>
+                <w:bCs/>
+              </w:rPr>
+            </w:pPr>
+            <w:r>
+              <w:rPr>
+                <w:b/>
+                <w:bCs/>
+              </w:rPr>
+              <w:t>Liczba zrealizowanych zadań</w:t>
+            </w:r>
+          </w:p>
+        </w:tc>
+        <w:tc>
+          <w:tcPr>
+            <w:tcW w:w="4531" w:type="dxa"/>
+            <w:tcBorders>
+              <w:top w:val="single" w:sz="12" w:space="0" w:color="47D459" w:themeColor="accent3" w:themeTint="99"/>
+              <w:left w:val="single" w:sz="4" w:space="0" w:color="84E290" w:themeColor="accent3" w:themeTint="66"/>
+              <w:bottom w:val="single" w:sz="4" w:space="0" w:color="84E290" w:themeColor="accent3" w:themeTint="66"/>
+              <w:right w:val="single" w:sz="4" w:space="0" w:color="84E290" w:themeColor="accent3" w:themeTint="66"/>
+            </w:tcBorders>
+            <w:vAlign w:val="center"/>
+            <w:hideMark/>
+          </w:tcPr>
+          <w:p>
+            <w:pPr>
+              <w:spacing w:after="160" w:line="278" w:lineRule="auto"/>
+              <w:cnfStyle w:val="000000000000" w:firstRow="0" w:lastRow="0" w:firstColumn="0" w:lastColumn="0" w:oddVBand="0" w:evenVBand="0" w:oddHBand="0" w:evenHBand="0" w:firstRowFirstColumn="0" w:firstRowLastColumn="0" w:lastRowFirstColumn="0" w:lastRowLastColumn="0"/>
+              <w:rPr>
+                <w:b/>
+                <w:bCs/>
+              </w:rPr>
+            </w:pPr>
+            <w:r>
+              <w:rPr>
+                <w:b/>
+                <w:bCs/>
+              </w:rPr>
+              <w:t xml:space="preserve">Stworzenie całości interfejsu, w tym: zaprojektowanie wyglądu, integracja GUI z generatorem i porównywarką, testowanie gry i wprowadzanie poprawek, aby zwiększyć czytelność. </w:t>
+            </w:r>
+          </w:p>
+        </w:tc>
+      </w:tr>
+      <w:tr>
+        <w:trPr>
+          <w:trHeight w:val="567"/>
+        </w:trPr>
+        <w:tc>
+          <w:tcPr>
+            <w:cnfStyle w:val="001000000000" w:firstRow="0" w:lastRow="0" w:firstColumn="1" w:lastColumn="0" w:oddVBand="0" w:evenVBand="0" w:oddHBand="0" w:evenHBand="0" w:firstRowFirstColumn="0" w:firstRowLastColumn="0" w:lastRowFirstColumn="0" w:lastRowLastColumn="0"/>
+            <w:tcW w:w="1838" w:type="dxa"/>
+            <w:tcBorders>
+              <w:top w:val="single" w:sz="4" w:space="0" w:color="84E290" w:themeColor="accent3" w:themeTint="66"/>
+              <w:left w:val="single" w:sz="4" w:space="0" w:color="84E290" w:themeColor="accent3" w:themeTint="66"/>
+              <w:bottom w:val="single" w:sz="4" w:space="0" w:color="84E290" w:themeColor="accent3" w:themeTint="66"/>
+              <w:right w:val="single" w:sz="12" w:space="0" w:color="47D459" w:themeColor="accent3" w:themeTint="99"/>
+            </w:tcBorders>
+            <w:vAlign w:val="center"/>
+          </w:tcPr>
+          <w:p>
+            <w:pPr>
+              <w:spacing w:after="160" w:line="278" w:lineRule="auto"/>
+            </w:pPr>
+          </w:p>
+        </w:tc>
+        <w:tc>
+          <w:tcPr>
+            <w:tcW w:w="2977" w:type="dxa"/>
+            <w:tcBorders>
+              <w:top w:val="single" w:sz="4" w:space="0" w:color="84E290" w:themeColor="accent3" w:themeTint="66"/>
+              <w:left w:val="single" w:sz="12" w:space="0" w:color="47D459" w:themeColor="accent3" w:themeTint="99"/>
+              <w:bottom w:val="single" w:sz="4" w:space="0" w:color="84E290" w:themeColor="accent3" w:themeTint="66"/>
+              <w:right w:val="single" w:sz="4" w:space="0" w:color="84E290" w:themeColor="accent3" w:themeTint="66"/>
+            </w:tcBorders>
+            <w:vAlign w:val="center"/>
+            <w:hideMark/>
+          </w:tcPr>
+          <w:p>
+            <w:pPr>
+              <w:spacing w:after="160" w:line="278" w:lineRule="auto"/>
+              <w:cnfStyle w:val="000000000000" w:firstRow="0" w:lastRow="0" w:firstColumn="0" w:lastColumn="0" w:oddVBand="0" w:evenVBand="0" w:oddHBand="0" w:evenHBand="0" w:firstRowFirstColumn="0" w:firstRowLastColumn="0" w:lastRowFirstColumn="0" w:lastRowLastColumn="0"/>
+              <w:rPr>
+                <w:b/>
+                <w:bCs/>
+              </w:rPr>
+            </w:pPr>
+            <w:r>
+              <w:rPr>
+                <w:b/>
+                <w:bCs/>
+              </w:rPr>
+              <w:t>Szacowana liczba godzin</w:t>
+            </w:r>
+          </w:p>
+        </w:tc>
+        <w:tc>
+          <w:tcPr>
+            <w:tcW w:w="4531" w:type="dxa"/>
+            <w:tcBorders>
+              <w:top w:val="single" w:sz="4" w:space="0" w:color="84E290" w:themeColor="accent3" w:themeTint="66"/>
+              <w:left w:val="single" w:sz="4" w:space="0" w:color="84E290" w:themeColor="accent3" w:themeTint="66"/>
+              <w:bottom w:val="single" w:sz="4" w:space="0" w:color="84E290" w:themeColor="accent3" w:themeTint="66"/>
+              <w:right w:val="single" w:sz="4" w:space="0" w:color="84E290" w:themeColor="accent3" w:themeTint="66"/>
+            </w:tcBorders>
+            <w:vAlign w:val="center"/>
+            <w:hideMark/>
+          </w:tcPr>
+          <w:p>
+            <w:pPr>
+              <w:spacing w:after="160" w:line="278" w:lineRule="auto"/>
+              <w:cnfStyle w:val="000000000000" w:firstRow="0" w:lastRow="0" w:firstColumn="0" w:lastColumn="0" w:oddVBand="0" w:evenVBand="0" w:oddHBand="0" w:evenHBand="0" w:firstRowFirstColumn="0" w:firstRowLastColumn="0" w:lastRowFirstColumn="0" w:lastRowLastColumn="0"/>
+              <w:rPr>
+                <w:b/>
+                <w:bCs/>
+              </w:rPr>
+            </w:pPr>
+            <w:r>
+              <w:rPr>
+                <w:b/>
+                <w:bCs/>
+              </w:rPr>
+              <w:t>16h</w:t>
+            </w:r>
+          </w:p>
+        </w:tc>
+      </w:tr>
+      <w:tr>
+        <w:trPr>
+          <w:trHeight w:val="567"/>
+        </w:trPr>
+        <w:tc>
+          <w:tcPr>
+            <w:cnfStyle w:val="001000000000" w:firstRow="0" w:lastRow="0" w:firstColumn="1" w:lastColumn="0" w:oddVBand="0" w:evenVBand="0" w:oddHBand="0" w:evenHBand="0" w:firstRowFirstColumn="0" w:firstRowLastColumn="0" w:lastRowFirstColumn="0" w:lastRowLastColumn="0"/>
+            <w:tcW w:w="1838" w:type="dxa"/>
+            <w:tcBorders>
+              <w:top w:val="single" w:sz="4" w:space="0" w:color="84E290" w:themeColor="accent3" w:themeTint="66"/>
+              <w:left w:val="single" w:sz="4" w:space="0" w:color="84E290" w:themeColor="accent3" w:themeTint="66"/>
+              <w:bottom w:val="single" w:sz="4" w:space="0" w:color="84E290" w:themeColor="accent3" w:themeTint="66"/>
+              <w:right w:val="single" w:sz="12" w:space="0" w:color="47D459" w:themeColor="accent3" w:themeTint="99"/>
+            </w:tcBorders>
+            <w:vAlign w:val="center"/>
+          </w:tcPr>
+          <w:p>
+            <w:pPr>
+              <w:spacing w:after="160" w:line="278" w:lineRule="auto"/>
+            </w:pPr>
+          </w:p>
+        </w:tc>
+        <w:tc>
+          <w:tcPr>
+            <w:tcW w:w="2977" w:type="dxa"/>
+            <w:tcBorders>
+              <w:top w:val="single" w:sz="4" w:space="0" w:color="84E290" w:themeColor="accent3" w:themeTint="66"/>
+              <w:left w:val="single" w:sz="12" w:space="0" w:color="47D459" w:themeColor="accent3" w:themeTint="99"/>
+              <w:bottom w:val="single" w:sz="4" w:space="0" w:color="84E290" w:themeColor="accent3" w:themeTint="66"/>
+              <w:right w:val="single" w:sz="4" w:space="0" w:color="84E290" w:themeColor="accent3" w:themeTint="66"/>
+            </w:tcBorders>
+            <w:vAlign w:val="center"/>
+            <w:hideMark/>
+          </w:tcPr>
+          <w:p>
+            <w:pPr>
+              <w:spacing w:after="160" w:line="278" w:lineRule="auto"/>
+              <w:cnfStyle w:val="000000000000" w:firstRow="0" w:lastRow="0" w:firstColumn="0" w:lastColumn="0" w:oddVBand="0" w:evenVBand="0" w:oddHBand="0" w:evenHBand="0" w:firstRowFirstColumn="0" w:firstRowLastColumn="0" w:lastRowFirstColumn="0" w:lastRowLastColumn="0"/>
+              <w:rPr>
+                <w:b/>
+                <w:bCs/>
+              </w:rPr>
+            </w:pPr>
+            <w:r>
+              <w:rPr>
+                <w:b/>
+                <w:bCs/>
+              </w:rPr>
+              <w:t>Ocena procentowego wkładu</w:t>
+            </w:r>
+          </w:p>
+        </w:tc>
+        <w:tc>
+          <w:tcPr>
+            <w:tcW w:w="4531" w:type="dxa"/>
+            <w:tcBorders>
+              <w:top w:val="single" w:sz="4" w:space="0" w:color="84E290" w:themeColor="accent3" w:themeTint="66"/>
+              <w:left w:val="single" w:sz="4" w:space="0" w:color="84E290" w:themeColor="accent3" w:themeTint="66"/>
+              <w:bottom w:val="single" w:sz="4" w:space="0" w:color="84E290" w:themeColor="accent3" w:themeTint="66"/>
+              <w:right w:val="single" w:sz="4" w:space="0" w:color="84E290" w:themeColor="accent3" w:themeTint="66"/>
+            </w:tcBorders>
+            <w:vAlign w:val="center"/>
+            <w:hideMark/>
+          </w:tcPr>
+          <w:p>
+            <w:pPr>
+              <w:spacing w:after="160" w:line="278" w:lineRule="auto"/>
+              <w:cnfStyle w:val="000000000000" w:firstRow="0" w:lastRow="0" w:firstColumn="0" w:lastColumn="0" w:oddVBand="0" w:evenVBand="0" w:oddHBand="0" w:evenHBand="0" w:firstRowFirstColumn="0" w:firstRowLastColumn="0" w:lastRowFirstColumn="0" w:lastRowLastColumn="0"/>
+              <w:rPr>
+                <w:b/>
+                <w:bCs/>
+              </w:rPr>
+            </w:pPr>
+            <w:r>
+              <w:rPr>
+                <w:b/>
+                <w:bCs/>
+              </w:rPr>
+              <w:t>17.5%</w:t>
+            </w:r>
+          </w:p>
+        </w:tc>
+      </w:tr>
+    </w:tbl>
+    <w:p>
+      <w:pPr>
+        <w:rPr>
+          <w:b/>
+          <w:bCs/>
+        </w:rPr>
+      </w:pPr>
     </w:p>
     <w:p>
       <w:pPr>
@@ -1564,10 +2574,9 @@
         <w:rPr>
           <w:lang w:val="en-US"/>
         </w:rPr>
-        <w:lastRenderedPageBreak/>
         <w:t xml:space="preserve">Mail: </w:t>
       </w:r>
-      <w:hyperlink r:id="rId8" w:history="1">
+      <w:hyperlink r:id="rId10" w:history="1">
         <w:r>
           <w:rPr>
             <w:rStyle w:val="Hipercze"/>
@@ -1579,17 +2588,9 @@
     </w:p>
     <w:p>
       <w:r>
-        <w:t xml:space="preserve">Link na </w:t>
-      </w:r>
-      <w:proofErr w:type="spellStart"/>
-      <w:r>
-        <w:t>githubie</w:t>
-      </w:r>
-      <w:proofErr w:type="spellEnd"/>
-      <w:r>
-        <w:t xml:space="preserve">: </w:t>
-      </w:r>
-      <w:hyperlink r:id="rId9" w:history="1">
+        <w:t xml:space="preserve">Link na githubie: </w:t>
+      </w:r>
+      <w:hyperlink r:id="rId11" w:history="1">
         <w:r>
           <w:rPr>
             <w:rStyle w:val="Hipercze"/>
@@ -1671,6 +2672,7 @@
     </w:p>
     <w:p>
       <w:r>
+        <w:lastRenderedPageBreak/>
         <w:t xml:space="preserve">- </w:t>
       </w:r>
       <w:r>
@@ -1722,17 +2724,9 @@
         <w:t xml:space="preserve">- </w:t>
       </w:r>
       <w:r>
-        <w:t xml:space="preserve">Utworzenie projektu na </w:t>
-      </w:r>
-      <w:proofErr w:type="spellStart"/>
-      <w:r>
-        <w:t>Githubie</w:t>
-      </w:r>
-      <w:proofErr w:type="spellEnd"/>
-      <w:r>
-        <w:t xml:space="preserve"> (</w:t>
-      </w:r>
-      <w:hyperlink r:id="rId10" w:history="1">
+        <w:t>Utworzenie projektu na Githubie (</w:t>
+      </w:r>
+      <w:hyperlink r:id="rId12" w:history="1">
         <w:r>
           <w:rPr>
             <w:rStyle w:val="Hipercze"/>
@@ -1756,21 +2750,8 @@
       <w:r>
         <w:t xml:space="preserve">- </w:t>
       </w:r>
-      <w:proofErr w:type="spellStart"/>
-      <w:r>
-        <w:t>Code</w:t>
-      </w:r>
-      <w:proofErr w:type="spellEnd"/>
-      <w:r>
-        <w:t xml:space="preserve"> </w:t>
-      </w:r>
-      <w:proofErr w:type="spellStart"/>
-      <w:r>
-        <w:t>Review</w:t>
-      </w:r>
-      <w:proofErr w:type="spellEnd"/>
-      <w:r>
-        <w:t xml:space="preserve"> dla osób z grupy</w:t>
+      <w:r>
+        <w:t>Code Review dla osób z grupy</w:t>
       </w:r>
     </w:p>
     <w:p>
@@ -1835,15 +2816,7 @@
         <w:t>worzenie dokumentacji do projektu</w:t>
       </w:r>
       <w:r>
-        <w:t xml:space="preserve"> (</w:t>
-      </w:r>
-      <w:proofErr w:type="spellStart"/>
-      <w:r>
-        <w:t>Readme</w:t>
-      </w:r>
-      <w:proofErr w:type="spellEnd"/>
-      <w:r>
-        <w:t>)</w:t>
+        <w:t xml:space="preserve"> (Readme)</w:t>
       </w:r>
     </w:p>
     <w:p>
@@ -1856,45 +2829,16 @@
         <w:t xml:space="preserve">- Utworzenie </w:t>
       </w:r>
       <w:r>
-        <w:t xml:space="preserve">w </w:t>
-      </w:r>
-      <w:proofErr w:type="spellStart"/>
-      <w:r>
-        <w:t>projects</w:t>
-      </w:r>
-      <w:proofErr w:type="spellEnd"/>
-      <w:r>
-        <w:t xml:space="preserve"> </w:t>
-      </w:r>
-      <w:proofErr w:type="spellStart"/>
-      <w:r>
-        <w:t>backlogu</w:t>
-      </w:r>
-      <w:proofErr w:type="spellEnd"/>
-      <w:r>
-        <w:t xml:space="preserve"> dla reszty osób z grupy</w:t>
+        <w:t xml:space="preserve">w projects </w:t>
+      </w:r>
+      <w:r>
+        <w:t>backlogu dla reszty osób z grupy</w:t>
       </w:r>
     </w:p>
     <w:p/>
     <w:p>
       <w:r>
-        <w:t xml:space="preserve">Dodawałem </w:t>
-      </w:r>
-      <w:proofErr w:type="spellStart"/>
-      <w:r>
-        <w:t>commity</w:t>
-      </w:r>
-      <w:proofErr w:type="spellEnd"/>
-      <w:r>
-        <w:t xml:space="preserve"> lokalnie z komputera gdzie mam ustawioną nazwę </w:t>
-      </w:r>
-      <w:proofErr w:type="spellStart"/>
-      <w:r>
-        <w:t>Szyme</w:t>
-      </w:r>
-      <w:proofErr w:type="spellEnd"/>
-      <w:r>
-        <w:t xml:space="preserve">, </w:t>
+        <w:t xml:space="preserve">Dodawałem commity lokalnie z komputera gdzie mam ustawioną nazwę Szyme, </w:t>
       </w:r>
       <w:r>
         <w:t>i można je znaleźć w projekcie pod tą nazwą</w:t>
@@ -1902,7 +2846,7 @@
       <w:r>
         <w:t xml:space="preserve"> (w </w:t>
       </w:r>
-      <w:hyperlink r:id="rId11" w:history="1">
+      <w:hyperlink r:id="rId13" w:history="1">
         <w:r>
           <w:rPr>
             <w:rStyle w:val="Hipercze"/>
@@ -1924,15 +2868,7 @@
     </w:p>
     <w:p>
       <w:r>
-        <w:t xml:space="preserve">Rola: koordynator oraz </w:t>
-      </w:r>
-      <w:proofErr w:type="spellStart"/>
-      <w:r>
-        <w:t>filnalizacja</w:t>
-      </w:r>
-      <w:proofErr w:type="spellEnd"/>
-      <w:r>
-        <w:t xml:space="preserve"> kodu</w:t>
+        <w:t>Rola: koordynator oraz filnalizacja kodu</w:t>
       </w:r>
     </w:p>
     <w:p>
@@ -1942,13 +2878,8 @@
     </w:p>
     <w:p>
       <w:r>
-        <w:t xml:space="preserve">- X </w:t>
-      </w:r>
-      <w:proofErr w:type="spellStart"/>
-      <w:r>
-        <w:t>commitów</w:t>
-      </w:r>
-      <w:proofErr w:type="spellEnd"/>
+        <w:t>- X commitów</w:t>
+      </w:r>
     </w:p>
     <w:p>
       <w:r>
@@ -1957,39 +2888,39 @@
     </w:p>
     <w:p>
       <w:r>
+        <w:t>- 5 dni aktywności git</w:t>
+      </w:r>
+    </w:p>
+    <w:p>
+      <w:r>
+        <w:t>- 1 spotkanie grupowe</w:t>
+      </w:r>
+    </w:p>
+    <w:p>
+      <w:r>
+        <w:t>- 1 zrealizowane zadanie</w:t>
+      </w:r>
+    </w:p>
+    <w:p>
+      <w:r>
+        <w:t>- około 20 godzin pracy</w:t>
+      </w:r>
+    </w:p>
+    <w:p/>
+    <w:p>
+      <w:r>
         <w:lastRenderedPageBreak/>
-        <w:t>- 5 dni aktywności git</w:t>
-      </w:r>
-    </w:p>
-    <w:p>
-      <w:r>
-        <w:t>- 1 spotkanie grupowe</w:t>
-      </w:r>
-    </w:p>
-    <w:p>
-      <w:r>
-        <w:t>- 1 zrealizowane zadanie</w:t>
-      </w:r>
-    </w:p>
-    <w:p>
-      <w:r>
-        <w:t>- około 20 godzin pracy</w:t>
+        <w:t xml:space="preserve">Wkład procentowy: </w:t>
+      </w:r>
+      <w:r>
+        <w:t>30</w:t>
+      </w:r>
+      <w:r>
+        <w:t>%</w:t>
       </w:r>
     </w:p>
     <w:p/>
     <w:p>
-      <w:r>
-        <w:t xml:space="preserve">Wkład procentowy: </w:t>
-      </w:r>
-      <w:r>
-        <w:t>30</w:t>
-      </w:r>
-      <w:r>
-        <w:t>%</w:t>
-      </w:r>
-    </w:p>
-    <w:p/>
-    <w:p>
       <w:pPr>
         <w:rPr>
           <w:b/>
@@ -2008,23 +2939,21 @@
           <w:b/>
           <w:bCs/>
         </w:rPr>
-        <w:t xml:space="preserve"> – </w:t>
-      </w:r>
-      <w:proofErr w:type="spellStart"/>
-      <w:r>
-        <w:rPr>
-          <w:b/>
-          <w:bCs/>
-        </w:rPr>
-        <w:t>Backend</w:t>
-      </w:r>
-      <w:proofErr w:type="spellEnd"/>
-      <w:r>
-        <w:rPr>
-          <w:b/>
-          <w:bCs/>
-        </w:rPr>
-        <w:t xml:space="preserve"> (</w:t>
+        <w:t xml:space="preserve"> </w:t>
+      </w:r>
+      <w:r>
+        <w:rPr>
+          <w:b/>
+          <w:bCs/>
+        </w:rPr>
+        <w:t xml:space="preserve">Bukowy </w:t>
+      </w:r>
+      <w:r>
+        <w:rPr>
+          <w:b/>
+          <w:bCs/>
+        </w:rPr>
+        <w:t>– Backend (</w:t>
       </w:r>
       <w:r>
         <w:rPr>
@@ -2075,15 +3004,7 @@
         </w:numPr>
       </w:pPr>
       <w:r>
-        <w:t xml:space="preserve">Aktywność:  </w:t>
-      </w:r>
-      <w:proofErr w:type="spellStart"/>
-      <w:r>
-        <w:t>commitów</w:t>
-      </w:r>
-      <w:proofErr w:type="spellEnd"/>
-      <w:r>
-        <w:t>,  gałęzie,  dni aktywności</w:t>
+        <w:t>Aktywność:  commitów,  gałęzie,  dni aktywności</w:t>
       </w:r>
     </w:p>
     <w:p>
@@ -2094,15 +3015,7 @@
         </w:numPr>
       </w:pPr>
       <w:r>
-        <w:t xml:space="preserve">Linki do </w:t>
-      </w:r>
-      <w:proofErr w:type="spellStart"/>
-      <w:r>
-        <w:t>commitów</w:t>
-      </w:r>
-      <w:proofErr w:type="spellEnd"/>
-      <w:r>
-        <w:t xml:space="preserve"> i testów: </w:t>
+        <w:t xml:space="preserve">Linki do commitów i testów: </w:t>
       </w:r>
     </w:p>
     <w:p>
@@ -2138,8 +3051,21 @@
     <w:p/>
     <w:p/>
     <w:p/>
-    <w:p>
-      <w:r>
+    <w:p/>
+    <w:p/>
+    <w:p/>
+    <w:p/>
+    <w:p/>
+    <w:p/>
+    <w:p/>
+    <w:p/>
+    <w:p/>
+    <w:p/>
+    <w:p/>
+    <w:p/>
+    <w:p>
+      <w:r>
+        <w:lastRenderedPageBreak/>
         <w:t>Tabela podsumowująca wkład zespołu</w:t>
       </w:r>
       <w:r>
@@ -2161,11 +3087,11 @@
       </w:tblPr>
       <w:tblGrid>
         <w:gridCol w:w="1952"/>
-        <w:gridCol w:w="1545"/>
-        <w:gridCol w:w="1841"/>
-        <w:gridCol w:w="977"/>
-        <w:gridCol w:w="1602"/>
-        <w:gridCol w:w="1439"/>
+        <w:gridCol w:w="1585"/>
+        <w:gridCol w:w="1899"/>
+        <w:gridCol w:w="908"/>
+        <w:gridCol w:w="1649"/>
+        <w:gridCol w:w="1363"/>
       </w:tblGrid>
       <w:tr>
         <w:trPr>
@@ -2180,6 +3106,7 @@
           </w:tcPr>
           <w:p>
             <w:pPr>
+              <w:jc w:val="center"/>
               <w:rPr>
                 <w:b/>
                 <w:bCs/>
@@ -2202,6 +3129,7 @@
           </w:tcPr>
           <w:p>
             <w:pPr>
+              <w:jc w:val="center"/>
               <w:rPr>
                 <w:b/>
                 <w:bCs/>
@@ -2212,8 +3140,15 @@
                 <w:b/>
                 <w:bCs/>
               </w:rPr>
-              <w:t>Krzysiek</w:t>
+              <w:t>Krzys</w:t>
             </w:r>
+            <w:r>
+              <w:rPr>
+                <w:b/>
+                <w:bCs/>
+              </w:rPr>
+              <w:t>ztof</w:t>
+            </w:r>
           </w:p>
         </w:tc>
         <w:tc>
@@ -2224,6 +3159,7 @@
           </w:tcPr>
           <w:p>
             <w:pPr>
+              <w:jc w:val="center"/>
               <w:rPr>
                 <w:b/>
                 <w:bCs/>
@@ -2234,7 +3170,7 @@
                 <w:b/>
                 <w:bCs/>
               </w:rPr>
-              <w:t xml:space="preserve">Mateusz </w:t>
+              <w:t>Mateusz</w:t>
             </w:r>
           </w:p>
         </w:tc>
@@ -2246,6 +3182,7 @@
           </w:tcPr>
           <w:p>
             <w:pPr>
+              <w:jc w:val="center"/>
               <w:rPr>
                 <w:b/>
                 <w:bCs/>
@@ -2256,8 +3193,15 @@
                 <w:b/>
                 <w:bCs/>
               </w:rPr>
-              <w:t xml:space="preserve">Ula </w:t>
+              <w:t>U</w:t>
             </w:r>
+            <w:r>
+              <w:rPr>
+                <w:b/>
+                <w:bCs/>
+              </w:rPr>
+              <w:t>rszula</w:t>
+            </w:r>
           </w:p>
         </w:tc>
         <w:tc>
@@ -2268,6 +3212,7 @@
           </w:tcPr>
           <w:p>
             <w:pPr>
+              <w:jc w:val="center"/>
               <w:rPr>
                 <w:b/>
                 <w:bCs/>
@@ -2290,6 +3235,7 @@
           </w:tcPr>
           <w:p>
             <w:pPr>
+              <w:jc w:val="center"/>
               <w:rPr>
                 <w:b/>
                 <w:bCs/>
@@ -2301,13 +3247,6 @@
                 <w:bCs/>
               </w:rPr>
               <w:t>Szymon</w:t>
-            </w:r>
-            <w:r>
-              <w:rPr>
-                <w:b/>
-                <w:bCs/>
-              </w:rPr>
-              <w:t xml:space="preserve"> </w:t>
             </w:r>
           </w:p>
         </w:tc>
@@ -2323,6 +3262,9 @@
             <w:hideMark/>
           </w:tcPr>
           <w:p>
+            <w:pPr>
+              <w:jc w:val="center"/>
+            </w:pPr>
             <w:r>
               <w:t>zadanie</w:t>
             </w:r>
@@ -2335,11 +3277,10 @@
             <w:hideMark/>
           </w:tcPr>
           <w:p>
+            <w:pPr>
+              <w:jc w:val="center"/>
+            </w:pPr>
             <w:r>
-              <w:rPr>
-                <w:b/>
-                <w:bCs/>
-              </w:rPr>
               <w:t>Generator kodu</w:t>
             </w:r>
           </w:p>
@@ -2351,11 +3292,10 @@
             <w:hideMark/>
           </w:tcPr>
           <w:p>
+            <w:pPr>
+              <w:jc w:val="center"/>
+            </w:pPr>
             <w:r>
-              <w:rPr>
-                <w:b/>
-                <w:bCs/>
-              </w:rPr>
               <w:t>Logika porównania</w:t>
             </w:r>
           </w:p>
@@ -2367,11 +3307,10 @@
             <w:hideMark/>
           </w:tcPr>
           <w:p>
+            <w:pPr>
+              <w:jc w:val="center"/>
+            </w:pPr>
             <w:r>
-              <w:rPr>
-                <w:b/>
-                <w:bCs/>
-              </w:rPr>
               <w:t>Interfejs</w:t>
             </w:r>
           </w:p>
@@ -2383,11 +3322,10 @@
             <w:hideMark/>
           </w:tcPr>
           <w:p>
+            <w:pPr>
+              <w:jc w:val="center"/>
+            </w:pPr>
             <w:r>
-              <w:rPr>
-                <w:b/>
-                <w:bCs/>
-              </w:rPr>
               <w:t>Walidacja i testy</w:t>
             </w:r>
           </w:p>
@@ -2399,11 +3337,10 @@
             <w:hideMark/>
           </w:tcPr>
           <w:p>
+            <w:pPr>
+              <w:jc w:val="center"/>
+            </w:pPr>
             <w:r>
-              <w:rPr>
-                <w:b/>
-                <w:bCs/>
-              </w:rPr>
               <w:t>Koordynacja</w:t>
             </w:r>
           </w:p>
@@ -2419,6 +3356,9 @@
             <w:vAlign w:val="center"/>
           </w:tcPr>
           <w:p>
+            <w:pPr>
+              <w:jc w:val="center"/>
+            </w:pPr>
             <w:r>
               <w:t>funkcje</w:t>
             </w:r>
@@ -2431,6 +3371,7 @@
           </w:tcPr>
           <w:p>
             <w:pPr>
+              <w:jc w:val="center"/>
               <w:rPr>
                 <w:b/>
                 <w:bCs/>
@@ -2445,6 +3386,7 @@
           </w:tcPr>
           <w:p>
             <w:pPr>
+              <w:jc w:val="center"/>
               <w:rPr>
                 <w:b/>
                 <w:bCs/>
@@ -2459,6 +3401,7 @@
           </w:tcPr>
           <w:p>
             <w:pPr>
+              <w:jc w:val="center"/>
               <w:rPr>
                 <w:b/>
                 <w:bCs/>
@@ -2473,6 +3416,7 @@
           </w:tcPr>
           <w:p>
             <w:pPr>
+              <w:jc w:val="center"/>
               <w:rPr>
                 <w:b/>
                 <w:bCs/>
@@ -2487,6 +3431,7 @@
           </w:tcPr>
           <w:p>
             <w:pPr>
+              <w:jc w:val="center"/>
               <w:rPr>
                 <w:b/>
                 <w:bCs/>
@@ -2506,14 +3451,12 @@
             <w:hideMark/>
           </w:tcPr>
           <w:p>
+            <w:pPr>
+              <w:jc w:val="center"/>
+            </w:pPr>
             <w:r>
-              <w:t xml:space="preserve">Liczba </w:t>
+              <w:t>Liczba commitów</w:t>
             </w:r>
-            <w:proofErr w:type="spellStart"/>
-            <w:r>
-              <w:t>commitów</w:t>
-            </w:r>
-            <w:proofErr w:type="spellEnd"/>
           </w:p>
         </w:tc>
         <w:tc>
@@ -2522,7 +3465,11 @@
             <w:vAlign w:val="center"/>
             <w:hideMark/>
           </w:tcPr>
-          <w:p/>
+          <w:p>
+            <w:pPr>
+              <w:jc w:val="center"/>
+            </w:pPr>
+          </w:p>
         </w:tc>
         <w:tc>
           <w:tcPr>
@@ -2530,7 +3477,11 @@
             <w:vAlign w:val="center"/>
             <w:hideMark/>
           </w:tcPr>
-          <w:p/>
+          <w:p>
+            <w:pPr>
+              <w:jc w:val="center"/>
+            </w:pPr>
+          </w:p>
         </w:tc>
         <w:tc>
           <w:tcPr>
@@ -2538,7 +3489,11 @@
             <w:vAlign w:val="center"/>
             <w:hideMark/>
           </w:tcPr>
-          <w:p/>
+          <w:p>
+            <w:pPr>
+              <w:jc w:val="center"/>
+            </w:pPr>
+          </w:p>
         </w:tc>
         <w:tc>
           <w:tcPr>
@@ -2546,7 +3501,11 @@
             <w:vAlign w:val="center"/>
             <w:hideMark/>
           </w:tcPr>
-          <w:p/>
+          <w:p>
+            <w:pPr>
+              <w:jc w:val="center"/>
+            </w:pPr>
+          </w:p>
         </w:tc>
         <w:tc>
           <w:tcPr>
@@ -2554,7 +3513,11 @@
             <w:vAlign w:val="center"/>
             <w:hideMark/>
           </w:tcPr>
-          <w:p/>
+          <w:p>
+            <w:pPr>
+              <w:jc w:val="center"/>
+            </w:pPr>
+          </w:p>
         </w:tc>
       </w:tr>
       <w:tr>
@@ -2567,7 +3530,11 @@
             <w:vAlign w:val="center"/>
             <w:hideMark/>
           </w:tcPr>
-          <w:p/>
+          <w:p>
+            <w:pPr>
+              <w:jc w:val="center"/>
+            </w:pPr>
+          </w:p>
         </w:tc>
         <w:tc>
           <w:tcPr>
@@ -2575,7 +3542,11 @@
             <w:vAlign w:val="center"/>
             <w:hideMark/>
           </w:tcPr>
-          <w:p/>
+          <w:p>
+            <w:pPr>
+              <w:jc w:val="center"/>
+            </w:pPr>
+          </w:p>
         </w:tc>
         <w:tc>
           <w:tcPr>
@@ -2583,7 +3554,11 @@
             <w:vAlign w:val="center"/>
             <w:hideMark/>
           </w:tcPr>
-          <w:p/>
+          <w:p>
+            <w:pPr>
+              <w:jc w:val="center"/>
+            </w:pPr>
+          </w:p>
         </w:tc>
         <w:tc>
           <w:tcPr>
@@ -2591,7 +3566,11 @@
             <w:vAlign w:val="center"/>
             <w:hideMark/>
           </w:tcPr>
-          <w:p/>
+          <w:p>
+            <w:pPr>
+              <w:jc w:val="center"/>
+            </w:pPr>
+          </w:p>
         </w:tc>
         <w:tc>
           <w:tcPr>
@@ -2599,7 +3578,11 @@
             <w:vAlign w:val="center"/>
             <w:hideMark/>
           </w:tcPr>
-          <w:p/>
+          <w:p>
+            <w:pPr>
+              <w:jc w:val="center"/>
+            </w:pPr>
+          </w:p>
         </w:tc>
         <w:tc>
           <w:tcPr>
@@ -2607,7 +3590,11 @@
             <w:vAlign w:val="center"/>
             <w:hideMark/>
           </w:tcPr>
-          <w:p/>
+          <w:p>
+            <w:pPr>
+              <w:jc w:val="center"/>
+            </w:pPr>
+          </w:p>
         </w:tc>
       </w:tr>
       <w:tr>
@@ -2621,8 +3608,10 @@
             <w:hideMark/>
           </w:tcPr>
           <w:p>
+            <w:pPr>
+              <w:jc w:val="center"/>
+            </w:pPr>
             <w:r>
-              <w:lastRenderedPageBreak/>
               <w:t>Dni aktywności</w:t>
             </w:r>
             <w:r>
@@ -2636,7 +3625,11 @@
             <w:vAlign w:val="center"/>
             <w:hideMark/>
           </w:tcPr>
-          <w:p/>
+          <w:p>
+            <w:pPr>
+              <w:jc w:val="center"/>
+            </w:pPr>
+          </w:p>
         </w:tc>
         <w:tc>
           <w:tcPr>
@@ -2644,7 +3637,11 @@
             <w:vAlign w:val="center"/>
             <w:hideMark/>
           </w:tcPr>
-          <w:p/>
+          <w:p>
+            <w:pPr>
+              <w:jc w:val="center"/>
+            </w:pPr>
+          </w:p>
         </w:tc>
         <w:tc>
           <w:tcPr>
@@ -2652,7 +3649,11 @@
             <w:vAlign w:val="center"/>
             <w:hideMark/>
           </w:tcPr>
-          <w:p/>
+          <w:p>
+            <w:pPr>
+              <w:jc w:val="center"/>
+            </w:pPr>
+          </w:p>
         </w:tc>
         <w:tc>
           <w:tcPr>
@@ -2660,7 +3661,11 @@
             <w:vAlign w:val="center"/>
             <w:hideMark/>
           </w:tcPr>
-          <w:p/>
+          <w:p>
+            <w:pPr>
+              <w:jc w:val="center"/>
+            </w:pPr>
+          </w:p>
         </w:tc>
         <w:tc>
           <w:tcPr>
@@ -2669,6 +3674,9 @@
             <w:hideMark/>
           </w:tcPr>
           <w:p>
+            <w:pPr>
+              <w:jc w:val="center"/>
+            </w:pPr>
             <w:r>
               <w:t>5</w:t>
             </w:r>
@@ -2686,6 +3694,9 @@
             <w:hideMark/>
           </w:tcPr>
           <w:p>
+            <w:pPr>
+              <w:jc w:val="center"/>
+            </w:pPr>
             <w:r>
               <w:t>Udział %</w:t>
             </w:r>
@@ -2698,6 +3709,9 @@
             <w:hideMark/>
           </w:tcPr>
           <w:p>
+            <w:pPr>
+              <w:jc w:val="center"/>
+            </w:pPr>
             <w:r>
               <w:t>1</w:t>
             </w:r>
@@ -2716,6 +3730,9 @@
             <w:hideMark/>
           </w:tcPr>
           <w:p>
+            <w:pPr>
+              <w:jc w:val="center"/>
+            </w:pPr>
             <w:r>
               <w:t>1</w:t>
             </w:r>
@@ -2734,6 +3751,9 @@
             <w:hideMark/>
           </w:tcPr>
           <w:p>
+            <w:pPr>
+              <w:jc w:val="center"/>
+            </w:pPr>
             <w:r>
               <w:t>1</w:t>
             </w:r>
@@ -2752,6 +3772,9 @@
             <w:hideMark/>
           </w:tcPr>
           <w:p>
+            <w:pPr>
+              <w:jc w:val="center"/>
+            </w:pPr>
             <w:r>
               <w:t>1</w:t>
             </w:r>
@@ -2770,6 +3793,9 @@
             <w:hideMark/>
           </w:tcPr>
           <w:p>
+            <w:pPr>
+              <w:jc w:val="center"/>
+            </w:pPr>
             <w:r>
               <w:t>30</w:t>
             </w:r>
@@ -5219,6 +6245,63 @@
       <w:shd w:val="clear" w:color="auto" w:fill="E1DFDD"/>
     </w:rPr>
   </w:style>
+  <w:style w:type="table" w:styleId="Tabelasiatki1jasnaakcent3">
+    <w:name w:val="Grid Table 1 Light Accent 3"/>
+    <w:basedOn w:val="Standardowy"/>
+    <w:uiPriority w:val="46"/>
+    <w:rsid w:val="00A11BDA"/>
+    <w:pPr>
+      <w:spacing w:after="0" w:line="240" w:lineRule="auto"/>
+    </w:pPr>
+    <w:tblPr>
+      <w:tblStyleRowBandSize w:val="1"/>
+      <w:tblStyleColBandSize w:val="1"/>
+      <w:tblBorders>
+        <w:top w:val="single" w:sz="4" w:space="0" w:color="84E290" w:themeColor="accent3" w:themeTint="66"/>
+        <w:left w:val="single" w:sz="4" w:space="0" w:color="84E290" w:themeColor="accent3" w:themeTint="66"/>
+        <w:bottom w:val="single" w:sz="4" w:space="0" w:color="84E290" w:themeColor="accent3" w:themeTint="66"/>
+        <w:right w:val="single" w:sz="4" w:space="0" w:color="84E290" w:themeColor="accent3" w:themeTint="66"/>
+        <w:insideH w:val="single" w:sz="4" w:space="0" w:color="84E290" w:themeColor="accent3" w:themeTint="66"/>
+        <w:insideV w:val="single" w:sz="4" w:space="0" w:color="84E290" w:themeColor="accent3" w:themeTint="66"/>
+      </w:tblBorders>
+    </w:tblPr>
+    <w:tblStylePr w:type="firstRow">
+      <w:rPr>
+        <w:b/>
+        <w:bCs/>
+      </w:rPr>
+      <w:tblPr/>
+      <w:tcPr>
+        <w:tcBorders>
+          <w:bottom w:val="single" w:sz="12" w:space="0" w:color="47D459" w:themeColor="accent3" w:themeTint="99"/>
+        </w:tcBorders>
+      </w:tcPr>
+    </w:tblStylePr>
+    <w:tblStylePr w:type="lastRow">
+      <w:rPr>
+        <w:b/>
+        <w:bCs/>
+      </w:rPr>
+      <w:tblPr/>
+      <w:tcPr>
+        <w:tcBorders>
+          <w:top w:val="double" w:sz="2" w:space="0" w:color="47D459" w:themeColor="accent3" w:themeTint="99"/>
+        </w:tcBorders>
+      </w:tcPr>
+    </w:tblStylePr>
+    <w:tblStylePr w:type="firstCol">
+      <w:rPr>
+        <w:b/>
+        <w:bCs/>
+      </w:rPr>
+    </w:tblStylePr>
+    <w:tblStylePr w:type="lastCol">
+      <w:rPr>
+        <w:b/>
+        <w:bCs/>
+      </w:rPr>
+    </w:tblStylePr>
+  </w:style>
 </w:styles>
 </file>
 
@@ -5538,6 +6621,23 @@
 </file>
 
 <file path=customXml/item1.xml><?xml version="1.0" encoding="utf-8"?>
+<p:properties xmlns:p="http://schemas.microsoft.com/office/2006/metadata/properties" xmlns:xsi="http://www.w3.org/2001/XMLSchema-instance" xmlns:pc="http://schemas.microsoft.com/office/infopath/2007/PartnerControls">
+  <documentManagement>
+    <_activity xmlns="f90cc10a-0cbc-4214-829a-efe5237b3b48" xsi:nil="true"/>
+  </documentManagement>
+</p:properties>
+</file>
+
+<file path=customXml/item2.xml><?xml version="1.0" encoding="utf-8"?>
+<?mso-contentType ?>
+<FormTemplates xmlns="http://schemas.microsoft.com/sharepoint/v3/contenttype/forms">
+  <Display>DocumentLibraryForm</Display>
+  <Edit>DocumentLibraryForm</Edit>
+  <New>DocumentLibraryForm</New>
+</FormTemplates>
+</file>
+
+<file path=customXml/item3.xml><?xml version="1.0" encoding="utf-8"?>
 <ct:contentTypeSchema xmlns:ct="http://schemas.microsoft.com/office/2006/metadata/contentType" xmlns:ma="http://schemas.microsoft.com/office/2006/metadata/properties/metaAttributes" ct:_="" ma:_="" ma:contentTypeName="Dokument" ma:contentTypeID="0x0101002114995E7B66A9498DE39A88E0E9E857" ma:contentTypeVersion="5" ma:contentTypeDescription="Utwórz nowy dokument." ma:contentTypeScope="" ma:versionID="7da67a55dda4cb6e0bf32d48719f2626">
   <xsd:schema xmlns:xsd="http://www.w3.org/2001/XMLSchema" xmlns:xs="http://www.w3.org/2001/XMLSchema" xmlns:p="http://schemas.microsoft.com/office/2006/metadata/properties" xmlns:ns3="f90cc10a-0cbc-4214-829a-efe5237b3b48" targetNamespace="http://schemas.microsoft.com/office/2006/metadata/properties" ma:root="true" ma:fieldsID="4ac06bb295646ba63215974e72f4c515" ns3:_="">
     <xsd:import namespace="f90cc10a-0cbc-4214-829a-efe5237b3b48"/>
@@ -5687,24 +6787,25 @@
 </ct:contentTypeSchema>
 </file>
 
-<file path=customXml/item2.xml><?xml version="1.0" encoding="utf-8"?>
-<?mso-contentType ?>
-<FormTemplates xmlns="http://schemas.microsoft.com/sharepoint/v3/contenttype/forms">
-  <Display>DocumentLibraryForm</Display>
-  <Edit>DocumentLibraryForm</Edit>
-  <New>DocumentLibraryForm</New>
-</FormTemplates>
+<file path=customXml/itemProps1.xml><?xml version="1.0" encoding="utf-8"?>
+<ds:datastoreItem xmlns:ds="http://schemas.openxmlformats.org/officeDocument/2006/customXml" ds:itemID="{E39F961A-2D2E-40EA-BAFB-3DB85384B4DF}">
+  <ds:schemaRefs>
+    <ds:schemaRef ds:uri="http://schemas.microsoft.com/office/2006/metadata/properties"/>
+    <ds:schemaRef ds:uri="http://schemas.microsoft.com/office/infopath/2007/PartnerControls"/>
+    <ds:schemaRef ds:uri="f90cc10a-0cbc-4214-829a-efe5237b3b48"/>
+  </ds:schemaRefs>
+</ds:datastoreItem>
 </file>
 
-<file path=customXml/item3.xml><?xml version="1.0" encoding="utf-8"?>
-<p:properties xmlns:p="http://schemas.microsoft.com/office/2006/metadata/properties" xmlns:xsi="http://www.w3.org/2001/XMLSchema-instance" xmlns:pc="http://schemas.microsoft.com/office/infopath/2007/PartnerControls">
-  <documentManagement>
-    <_activity xmlns="f90cc10a-0cbc-4214-829a-efe5237b3b48" xsi:nil="true"/>
-  </documentManagement>
-</p:properties>
+<file path=customXml/itemProps2.xml><?xml version="1.0" encoding="utf-8"?>
+<ds:datastoreItem xmlns:ds="http://schemas.openxmlformats.org/officeDocument/2006/customXml" ds:itemID="{6B8519A6-A22D-4733-BF20-D8ACA05F59E5}">
+  <ds:schemaRefs>
+    <ds:schemaRef ds:uri="http://schemas.microsoft.com/sharepoint/v3/contenttype/forms"/>
+  </ds:schemaRefs>
+</ds:datastoreItem>
 </file>
 
-<file path=customXml/itemProps1.xml><?xml version="1.0" encoding="utf-8"?>
+<file path=customXml/itemProps3.xml><?xml version="1.0" encoding="utf-8"?>
 <ds:datastoreItem xmlns:ds="http://schemas.openxmlformats.org/officeDocument/2006/customXml" ds:itemID="{7FC247A4-976C-435B-91C9-AA22281ACA41}">
   <ds:schemaRefs>
     <ds:schemaRef ds:uri="http://schemas.microsoft.com/office/2006/metadata/contentType"/>
@@ -5720,28 +6821,4 @@
     <ds:schemaRef ds:uri="http://schemas.microsoft.com/internal/obd"/>
   </ds:schemaRefs>
 </ds:datastoreItem>
-</file>
-
-<file path=customXml/itemProps2.xml><?xml version="1.0" encoding="utf-8"?>
-<ds:datastoreItem xmlns:ds="http://schemas.openxmlformats.org/officeDocument/2006/customXml" ds:itemID="{6B8519A6-A22D-4733-BF20-D8ACA05F59E5}">
-  <ds:schemaRefs>
-    <ds:schemaRef ds:uri="http://schemas.microsoft.com/sharepoint/v3/contenttype/forms"/>
-  </ds:schemaRefs>
-</ds:datastoreItem>
-</file>
-
-<file path=customXml/itemProps3.xml><?xml version="1.0" encoding="utf-8"?>
-<ds:datastoreItem xmlns:ds="http://schemas.openxmlformats.org/officeDocument/2006/customXml" ds:itemID="{E39F961A-2D2E-40EA-BAFB-3DB85384B4DF}">
-  <ds:schemaRefs>
-    <ds:schemaRef ds:uri="http://purl.org/dc/terms/"/>
-    <ds:schemaRef ds:uri="f90cc10a-0cbc-4214-829a-efe5237b3b48"/>
-    <ds:schemaRef ds:uri="http://purl.org/dc/dcmitype/"/>
-    <ds:schemaRef ds:uri="http://schemas.microsoft.com/office/2006/documentManagement/types"/>
-    <ds:schemaRef ds:uri="http://schemas.microsoft.com/office/infopath/2007/PartnerControls"/>
-    <ds:schemaRef ds:uri="http://purl.org/dc/elements/1.1/"/>
-    <ds:schemaRef ds:uri="http://schemas.openxmlformats.org/package/2006/metadata/core-properties"/>
-    <ds:schemaRef ds:uri="http://schemas.microsoft.com/office/2006/metadata/properties"/>
-    <ds:schemaRef ds:uri="http://www.w3.org/XML/1998/namespace"/>
-  </ds:schemaRefs>
-</ds:datastoreItem>
 </file>
</xml_diff>